<commit_message>
add ubuntu command to setup java container with tomcat
</commit_message>
<xml_diff>
--- a/start_with_docker/What is docker.docx
+++ b/start_with_docker/What is docker.docx
@@ -440,14 +440,28 @@
           <w:bCs/>
         </w:rPr>
       </w:pPr>
-    </w:p>
-    <w:p>
-      <w:pPr>
-        <w:rPr>
-          <w:b/>
-          <w:bCs/>
-        </w:rPr>
-      </w:pPr>
+      <w:r>
+        <w:rPr>
+          <w:b/>
+          <w:bCs/>
+        </w:rPr>
+        <w:t xml:space="preserve">For docker install please visit below link. </w:t>
+      </w:r>
+    </w:p>
+    <w:p>
+      <w:pPr>
+        <w:rPr>
+          <w:b/>
+          <w:bCs/>
+        </w:rPr>
+      </w:pPr>
+      <w:r>
+        <w:rPr>
+          <w:b/>
+          <w:bCs/>
+        </w:rPr>
+        <w:t>https://docs.docker.com/desktop/install/windows-install/</w:t>
+      </w:r>
     </w:p>
     <w:p>
       <w:pPr>

</xml_diff>

<commit_message>
add images to docs
</commit_message>
<xml_diff>
--- a/start_with_docker/What is docker.docx
+++ b/start_with_docker/What is docker.docx
@@ -14,15 +14,15 @@
           <w:noProof/>
         </w:rPr>
         <w:drawing>
-          <wp:anchor distT="0" distB="0" distL="114300" distR="114300" simplePos="0" relativeHeight="251658240" behindDoc="0" locked="0" layoutInCell="1" allowOverlap="1" wp14:anchorId="24F8D532" wp14:editId="15737300">
+          <wp:anchor distT="0" distB="0" distL="114300" distR="114300" simplePos="0" relativeHeight="251658240" behindDoc="0" locked="0" layoutInCell="1" allowOverlap="1" wp14:anchorId="24F8D532" wp14:editId="5648320E">
             <wp:simplePos x="0" y="0"/>
             <wp:positionH relativeFrom="column">
-              <wp:posOffset>774700</wp:posOffset>
+              <wp:posOffset>774834</wp:posOffset>
             </wp:positionH>
             <wp:positionV relativeFrom="paragraph">
-              <wp:posOffset>-533400</wp:posOffset>
+              <wp:posOffset>-534202</wp:posOffset>
             </wp:positionV>
-            <wp:extent cx="4112260" cy="2120900"/>
+            <wp:extent cx="4112260" cy="1905802"/>
             <wp:effectExtent l="0" t="0" r="0" b="0"/>
             <wp:wrapNone/>
             <wp:docPr id="1" name="Picture 1" descr="A practical introduction to Docker containers | Red Hat Developer"/>
@@ -39,7 +39,7 @@
                     </pic:cNvPicPr>
                   </pic:nvPicPr>
                   <pic:blipFill>
-                    <a:blip r:embed="rId5">
+                    <a:blip r:embed="rId7">
                       <a:extLst>
                         <a:ext uri="{28A0092B-C50C-407E-A947-70E740481C1C}">
                           <a14:useLocalDpi xmlns:a14="http://schemas.microsoft.com/office/drawing/2010/main" val="0"/>
@@ -54,7 +54,7 @@
                   <pic:spPr bwMode="auto">
                     <a:xfrm>
                       <a:off x="0" y="0"/>
-                      <a:ext cx="4112260" cy="2120900"/>
+                      <a:ext cx="4120624" cy="1909678"/>
                     </a:xfrm>
                     <a:prstGeom prst="rect">
                       <a:avLst/>
@@ -182,17 +182,2507 @@
         <w:t xml:space="preserve"> an American Technology Company. </w:t>
       </w:r>
     </w:p>
+    <w:p>
+      <w:pPr>
+        <w:jc w:val="both"/>
+        <w:rPr>
+          <w:b/>
+          <w:bCs/>
+        </w:rPr>
+      </w:pPr>
+      <w:r>
+        <w:rPr>
+          <w:b/>
+          <w:bCs/>
+        </w:rPr>
+        <w:t xml:space="preserve">Need of Docker </w:t>
+      </w:r>
+    </w:p>
+    <w:p>
+      <w:pPr>
+        <w:jc w:val="both"/>
+        <w:rPr>
+          <w:b/>
+          <w:bCs/>
+        </w:rPr>
+      </w:pPr>
+      <w:r>
+        <w:rPr>
+          <w:b/>
+          <w:bCs/>
+        </w:rPr>
+        <w:t>Scenario 1</w:t>
+      </w:r>
+      <w:r>
+        <w:rPr>
+          <w:b/>
+          <w:bCs/>
+        </w:rPr>
+        <w:t xml:space="preserve"> Host same web applications on different machines or systems. </w:t>
+      </w:r>
+    </w:p>
+    <w:p>
+      <w:pPr>
+        <w:jc w:val="both"/>
+      </w:pPr>
+    </w:p>
+    <w:p>
+      <w:r>
+        <w:rPr>
+          <w:noProof/>
+        </w:rPr>
+        <w:drawing>
+          <wp:anchor distT="0" distB="0" distL="114300" distR="114300" simplePos="0" relativeHeight="251661312" behindDoc="0" locked="0" layoutInCell="1" allowOverlap="1" wp14:anchorId="6F7CB1AC" wp14:editId="6371D42E">
+            <wp:simplePos x="0" y="0"/>
+            <wp:positionH relativeFrom="margin">
+              <wp:posOffset>3820160</wp:posOffset>
+            </wp:positionH>
+            <wp:positionV relativeFrom="paragraph">
+              <wp:posOffset>5715</wp:posOffset>
+            </wp:positionV>
+            <wp:extent cx="2216150" cy="1701800"/>
+            <wp:effectExtent l="0" t="0" r="0" b="0"/>
+            <wp:wrapNone/>
+            <wp:docPr id="8" name="Picture 8"/>
+            <wp:cNvGraphicFramePr>
+              <a:graphicFrameLocks xmlns:a="http://schemas.openxmlformats.org/drawingml/2006/main" noChangeAspect="1"/>
+            </wp:cNvGraphicFramePr>
+            <a:graphic xmlns:a="http://schemas.openxmlformats.org/drawingml/2006/main">
+              <a:graphicData uri="http://schemas.openxmlformats.org/drawingml/2006/picture">
+                <pic:pic xmlns:pic="http://schemas.openxmlformats.org/drawingml/2006/picture">
+                  <pic:nvPicPr>
+                    <pic:cNvPr id="8" name="Picture 8"/>
+                    <pic:cNvPicPr/>
+                  </pic:nvPicPr>
+                  <pic:blipFill>
+                    <a:blip r:embed="rId8">
+                      <a:extLst>
+                        <a:ext uri="{28A0092B-C50C-407E-A947-70E740481C1C}">
+                          <a14:useLocalDpi xmlns:a14="http://schemas.microsoft.com/office/drawing/2010/main" val="0"/>
+                        </a:ext>
+                      </a:extLst>
+                    </a:blip>
+                    <a:stretch>
+                      <a:fillRect/>
+                    </a:stretch>
+                  </pic:blipFill>
+                  <pic:spPr>
+                    <a:xfrm>
+                      <a:off x="0" y="0"/>
+                      <a:ext cx="2216150" cy="1701800"/>
+                    </a:xfrm>
+                    <a:prstGeom prst="rect">
+                      <a:avLst/>
+                    </a:prstGeom>
+                  </pic:spPr>
+                </pic:pic>
+              </a:graphicData>
+            </a:graphic>
+            <wp14:sizeRelH relativeFrom="page">
+              <wp14:pctWidth>0</wp14:pctWidth>
+            </wp14:sizeRelH>
+            <wp14:sizeRelV relativeFrom="page">
+              <wp14:pctHeight>0</wp14:pctHeight>
+            </wp14:sizeRelV>
+          </wp:anchor>
+        </w:drawing>
+      </w:r>
+      <w:r>
+        <w:rPr>
+          <w:noProof/>
+        </w:rPr>
+        <w:drawing>
+          <wp:anchor distT="0" distB="0" distL="114300" distR="114300" simplePos="0" relativeHeight="251660288" behindDoc="0" locked="0" layoutInCell="1" allowOverlap="1" wp14:anchorId="16BE5AF1" wp14:editId="4BB10F2B">
+            <wp:simplePos x="0" y="0"/>
+            <wp:positionH relativeFrom="margin">
+              <wp:posOffset>-425450</wp:posOffset>
+            </wp:positionH>
+            <wp:positionV relativeFrom="paragraph">
+              <wp:posOffset>107315</wp:posOffset>
+            </wp:positionV>
+            <wp:extent cx="2101850" cy="1619250"/>
+            <wp:effectExtent l="0" t="0" r="0" b="0"/>
+            <wp:wrapNone/>
+            <wp:docPr id="7" name="Picture 7"/>
+            <wp:cNvGraphicFramePr>
+              <a:graphicFrameLocks xmlns:a="http://schemas.openxmlformats.org/drawingml/2006/main" noChangeAspect="1"/>
+            </wp:cNvGraphicFramePr>
+            <a:graphic xmlns:a="http://schemas.openxmlformats.org/drawingml/2006/main">
+              <a:graphicData uri="http://schemas.openxmlformats.org/drawingml/2006/picture">
+                <pic:pic xmlns:pic="http://schemas.openxmlformats.org/drawingml/2006/picture">
+                  <pic:nvPicPr>
+                    <pic:cNvPr id="7" name="Picture 7"/>
+                    <pic:cNvPicPr/>
+                  </pic:nvPicPr>
+                  <pic:blipFill>
+                    <a:blip r:embed="rId9">
+                      <a:extLst>
+                        <a:ext uri="{28A0092B-C50C-407E-A947-70E740481C1C}">
+                          <a14:useLocalDpi xmlns:a14="http://schemas.microsoft.com/office/drawing/2010/main" val="0"/>
+                        </a:ext>
+                      </a:extLst>
+                    </a:blip>
+                    <a:stretch>
+                      <a:fillRect/>
+                    </a:stretch>
+                  </pic:blipFill>
+                  <pic:spPr>
+                    <a:xfrm>
+                      <a:off x="0" y="0"/>
+                      <a:ext cx="2101850" cy="1619250"/>
+                    </a:xfrm>
+                    <a:prstGeom prst="rect">
+                      <a:avLst/>
+                    </a:prstGeom>
+                  </pic:spPr>
+                </pic:pic>
+              </a:graphicData>
+            </a:graphic>
+            <wp14:sizeRelH relativeFrom="page">
+              <wp14:pctWidth>0</wp14:pctWidth>
+            </wp14:sizeRelH>
+            <wp14:sizeRelV relativeFrom="page">
+              <wp14:pctHeight>0</wp14:pctHeight>
+            </wp14:sizeRelV>
+          </wp:anchor>
+        </w:drawing>
+      </w:r>
+    </w:p>
+    <w:p/>
+    <w:p>
+      <w:r>
+        <w:rPr>
+          <w:noProof/>
+        </w:rPr>
+        <mc:AlternateContent>
+          <mc:Choice Requires="wps">
+            <w:drawing>
+              <wp:anchor distT="0" distB="0" distL="114300" distR="114300" simplePos="0" relativeHeight="251662336" behindDoc="0" locked="0" layoutInCell="1" allowOverlap="1" wp14:anchorId="660D6E0A" wp14:editId="3EB43042">
+                <wp:simplePos x="0" y="0"/>
+                <wp:positionH relativeFrom="column">
+                  <wp:posOffset>1930400</wp:posOffset>
+                </wp:positionH>
+                <wp:positionV relativeFrom="paragraph">
+                  <wp:posOffset>120015</wp:posOffset>
+                </wp:positionV>
+                <wp:extent cx="1562100" cy="336550"/>
+                <wp:effectExtent l="0" t="19050" r="38100" b="44450"/>
+                <wp:wrapNone/>
+                <wp:docPr id="9" name="Arrow: Right 9"/>
+                <wp:cNvGraphicFramePr/>
+                <a:graphic xmlns:a="http://schemas.openxmlformats.org/drawingml/2006/main">
+                  <a:graphicData uri="http://schemas.microsoft.com/office/word/2010/wordprocessingShape">
+                    <wps:wsp>
+                      <wps:cNvSpPr/>
+                      <wps:spPr>
+                        <a:xfrm>
+                          <a:off x="0" y="0"/>
+                          <a:ext cx="1562100" cy="336550"/>
+                        </a:xfrm>
+                        <a:prstGeom prst="rightArrow">
+                          <a:avLst/>
+                        </a:prstGeom>
+                      </wps:spPr>
+                      <wps:style>
+                        <a:lnRef idx="2">
+                          <a:schemeClr val="accent1">
+                            <a:shade val="50000"/>
+                          </a:schemeClr>
+                        </a:lnRef>
+                        <a:fillRef idx="1">
+                          <a:schemeClr val="accent1"/>
+                        </a:fillRef>
+                        <a:effectRef idx="0">
+                          <a:schemeClr val="accent1"/>
+                        </a:effectRef>
+                        <a:fontRef idx="minor">
+                          <a:schemeClr val="lt1"/>
+                        </a:fontRef>
+                      </wps:style>
+                      <wps:bodyPr rot="0" spcFirstLastPara="0" vertOverflow="overflow" horzOverflow="overflow" vert="horz" wrap="square" lIns="91440" tIns="45720" rIns="91440" bIns="45720" numCol="1" spcCol="0" rtlCol="0" fromWordArt="0" anchor="ctr" anchorCtr="0" forceAA="0" compatLnSpc="1">
+                        <a:prstTxWarp prst="textNoShape">
+                          <a:avLst/>
+                        </a:prstTxWarp>
+                        <a:noAutofit/>
+                      </wps:bodyPr>
+                    </wps:wsp>
+                  </a:graphicData>
+                </a:graphic>
+              </wp:anchor>
+            </w:drawing>
+          </mc:Choice>
+          <mc:Fallback>
+            <w:pict>
+              <v:shapetype w14:anchorId="6CB2F244" id="_x0000_t13" coordsize="21600,21600" o:spt="13" adj="16200,5400" path="m@0,l@0@1,0@1,0@2@0@2@0,21600,21600,10800xe">
+                <v:stroke joinstyle="miter"/>
+                <v:formulas>
+                  <v:f eqn="val #0"/>
+                  <v:f eqn="val #1"/>
+                  <v:f eqn="sum height 0 #1"/>
+                  <v:f eqn="sum 10800 0 #1"/>
+                  <v:f eqn="sum width 0 #0"/>
+                  <v:f eqn="prod @4 @3 10800"/>
+                  <v:f eqn="sum width 0 @5"/>
+                </v:formulas>
+                <v:path o:connecttype="custom" o:connectlocs="@0,0;0,10800;@0,21600;21600,10800" o:connectangles="270,180,90,0" textboxrect="0,@1,@6,@2"/>
+                <v:handles>
+                  <v:h position="#0,#1" xrange="0,21600" yrange="0,10800"/>
+                </v:handles>
+              </v:shapetype>
+              <v:shape id="Arrow: Right 9" o:spid="_x0000_s1026" type="#_x0000_t13" style="position:absolute;margin-left:152pt;margin-top:9.45pt;width:123pt;height:26.5pt;z-index:251662336;visibility:visible;mso-wrap-style:square;mso-wrap-distance-left:9pt;mso-wrap-distance-top:0;mso-wrap-distance-right:9pt;mso-wrap-distance-bottom:0;mso-position-horizontal:absolute;mso-position-horizontal-relative:text;mso-position-vertical:absolute;mso-position-vertical-relative:text;v-text-anchor:middle" o:gfxdata="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" adj="19273" fillcolor="#4472c4 [3204]" strokecolor="#1f3763 [1604]" strokeweight="1pt"/>
+            </w:pict>
+          </mc:Fallback>
+        </mc:AlternateContent>
+      </w:r>
+    </w:p>
     <w:p/>
     <w:p/>
-    <w:p>
-      <w:r>
-        <w:rPr>
+    <w:p/>
+    <w:p/>
+    <w:p/>
+    <w:p>
+      <w:r>
+        <w:rPr>
+          <w:b/>
+          <w:bCs/>
+        </w:rPr>
+        <w:t>Scenario 2</w:t>
+      </w:r>
+      <w:r>
+        <w:t xml:space="preserve"> code is working fine on developer machine but not working on tester machine due to difference in </w:t>
+      </w:r>
+      <w:r>
+        <w:t>environments</w:t>
+      </w:r>
+      <w:r>
+        <w:t xml:space="preserve">. </w:t>
+      </w:r>
+    </w:p>
+    <w:p>
+      <w:r>
+        <w:rPr>
+          <w:b/>
+          <w:bCs/>
           <w:noProof/>
         </w:rPr>
         <w:drawing>
-          <wp:inline distT="0" distB="0" distL="0" distR="0" wp14:anchorId="672A3313" wp14:editId="506D197E">
+          <wp:anchor distT="0" distB="0" distL="114300" distR="114300" simplePos="0" relativeHeight="251664384" behindDoc="0" locked="0" layoutInCell="1" allowOverlap="1" wp14:anchorId="301AF8F1" wp14:editId="45C5360D">
+            <wp:simplePos x="0" y="0"/>
+            <wp:positionH relativeFrom="margin">
+              <wp:posOffset>3956050</wp:posOffset>
+            </wp:positionH>
+            <wp:positionV relativeFrom="paragraph">
+              <wp:posOffset>114300</wp:posOffset>
+            </wp:positionV>
+            <wp:extent cx="2165350" cy="1727200"/>
+            <wp:effectExtent l="0" t="0" r="6350" b="6350"/>
+            <wp:wrapNone/>
+            <wp:docPr id="11" name="Picture 11"/>
+            <wp:cNvGraphicFramePr>
+              <a:graphicFrameLocks xmlns:a="http://schemas.openxmlformats.org/drawingml/2006/main" noChangeAspect="1"/>
+            </wp:cNvGraphicFramePr>
+            <a:graphic xmlns:a="http://schemas.openxmlformats.org/drawingml/2006/main">
+              <a:graphicData uri="http://schemas.openxmlformats.org/drawingml/2006/picture">
+                <pic:pic xmlns:pic="http://schemas.openxmlformats.org/drawingml/2006/picture">
+                  <pic:nvPicPr>
+                    <pic:cNvPr id="11" name="Picture 11"/>
+                    <pic:cNvPicPr/>
+                  </pic:nvPicPr>
+                  <pic:blipFill>
+                    <a:blip r:embed="rId10">
+                      <a:extLst>
+                        <a:ext uri="{28A0092B-C50C-407E-A947-70E740481C1C}">
+                          <a14:useLocalDpi xmlns:a14="http://schemas.microsoft.com/office/drawing/2010/main" val="0"/>
+                        </a:ext>
+                      </a:extLst>
+                    </a:blip>
+                    <a:stretch>
+                      <a:fillRect/>
+                    </a:stretch>
+                  </pic:blipFill>
+                  <pic:spPr>
+                    <a:xfrm>
+                      <a:off x="0" y="0"/>
+                      <a:ext cx="2165350" cy="1727200"/>
+                    </a:xfrm>
+                    <a:prstGeom prst="rect">
+                      <a:avLst/>
+                    </a:prstGeom>
+                  </pic:spPr>
+                </pic:pic>
+              </a:graphicData>
+            </a:graphic>
+            <wp14:sizeRelH relativeFrom="page">
+              <wp14:pctWidth>0</wp14:pctWidth>
+            </wp14:sizeRelH>
+            <wp14:sizeRelV relativeFrom="page">
+              <wp14:pctHeight>0</wp14:pctHeight>
+            </wp14:sizeRelV>
+          </wp:anchor>
+        </w:drawing>
+      </w:r>
+      <w:r>
+        <w:rPr>
+          <w:noProof/>
+        </w:rPr>
+        <w:drawing>
+          <wp:anchor distT="0" distB="0" distL="114300" distR="114300" simplePos="0" relativeHeight="251663360" behindDoc="0" locked="0" layoutInCell="1" allowOverlap="1" wp14:anchorId="66A5FAA0" wp14:editId="3A3A3F12">
+            <wp:simplePos x="0" y="0"/>
+            <wp:positionH relativeFrom="column">
+              <wp:posOffset>-508000</wp:posOffset>
+            </wp:positionH>
+            <wp:positionV relativeFrom="paragraph">
+              <wp:posOffset>203200</wp:posOffset>
+            </wp:positionV>
+            <wp:extent cx="2044700" cy="1619250"/>
+            <wp:effectExtent l="0" t="0" r="0" b="0"/>
+            <wp:wrapNone/>
+            <wp:docPr id="10" name="Picture 10"/>
+            <wp:cNvGraphicFramePr>
+              <a:graphicFrameLocks xmlns:a="http://schemas.openxmlformats.org/drawingml/2006/main" noChangeAspect="1"/>
+            </wp:cNvGraphicFramePr>
+            <a:graphic xmlns:a="http://schemas.openxmlformats.org/drawingml/2006/main">
+              <a:graphicData uri="http://schemas.openxmlformats.org/drawingml/2006/picture">
+                <pic:pic xmlns:pic="http://schemas.openxmlformats.org/drawingml/2006/picture">
+                  <pic:nvPicPr>
+                    <pic:cNvPr id="10" name="Picture 10"/>
+                    <pic:cNvPicPr/>
+                  </pic:nvPicPr>
+                  <pic:blipFill>
+                    <a:blip r:embed="rId11">
+                      <a:extLst>
+                        <a:ext uri="{28A0092B-C50C-407E-A947-70E740481C1C}">
+                          <a14:useLocalDpi xmlns:a14="http://schemas.microsoft.com/office/drawing/2010/main" val="0"/>
+                        </a:ext>
+                      </a:extLst>
+                    </a:blip>
+                    <a:stretch>
+                      <a:fillRect/>
+                    </a:stretch>
+                  </pic:blipFill>
+                  <pic:spPr>
+                    <a:xfrm>
+                      <a:off x="0" y="0"/>
+                      <a:ext cx="2044700" cy="1619250"/>
+                    </a:xfrm>
+                    <a:prstGeom prst="rect">
+                      <a:avLst/>
+                    </a:prstGeom>
+                  </pic:spPr>
+                </pic:pic>
+              </a:graphicData>
+            </a:graphic>
+            <wp14:sizeRelH relativeFrom="page">
+              <wp14:pctWidth>0</wp14:pctWidth>
+            </wp14:sizeRelH>
+            <wp14:sizeRelV relativeFrom="page">
+              <wp14:pctHeight>0</wp14:pctHeight>
+            </wp14:sizeRelV>
+          </wp:anchor>
+        </w:drawing>
+      </w:r>
+    </w:p>
+    <w:p/>
+    <w:p>
+      <w:r>
+        <w:rPr>
+          <w:noProof/>
+        </w:rPr>
+        <mc:AlternateContent>
+          <mc:Choice Requires="wps">
+            <w:drawing>
+              <wp:anchor distT="0" distB="0" distL="114300" distR="114300" simplePos="0" relativeHeight="251697152" behindDoc="0" locked="0" layoutInCell="1" allowOverlap="1" wp14:anchorId="57EB720C" wp14:editId="11913784">
+                <wp:simplePos x="0" y="0"/>
+                <wp:positionH relativeFrom="column">
+                  <wp:posOffset>1873250</wp:posOffset>
+                </wp:positionH>
+                <wp:positionV relativeFrom="paragraph">
+                  <wp:posOffset>25400</wp:posOffset>
+                </wp:positionV>
+                <wp:extent cx="1562100" cy="336550"/>
+                <wp:effectExtent l="0" t="19050" r="38100" b="44450"/>
+                <wp:wrapNone/>
+                <wp:docPr id="2" name="Arrow: Right 2"/>
+                <wp:cNvGraphicFramePr/>
+                <a:graphic xmlns:a="http://schemas.openxmlformats.org/drawingml/2006/main">
+                  <a:graphicData uri="http://schemas.microsoft.com/office/word/2010/wordprocessingShape">
+                    <wps:wsp>
+                      <wps:cNvSpPr/>
+                      <wps:spPr>
+                        <a:xfrm>
+                          <a:off x="0" y="0"/>
+                          <a:ext cx="1562100" cy="336550"/>
+                        </a:xfrm>
+                        <a:prstGeom prst="rightArrow">
+                          <a:avLst/>
+                        </a:prstGeom>
+                      </wps:spPr>
+                      <wps:style>
+                        <a:lnRef idx="2">
+                          <a:schemeClr val="accent1">
+                            <a:shade val="50000"/>
+                          </a:schemeClr>
+                        </a:lnRef>
+                        <a:fillRef idx="1">
+                          <a:schemeClr val="accent1"/>
+                        </a:fillRef>
+                        <a:effectRef idx="0">
+                          <a:schemeClr val="accent1"/>
+                        </a:effectRef>
+                        <a:fontRef idx="minor">
+                          <a:schemeClr val="lt1"/>
+                        </a:fontRef>
+                      </wps:style>
+                      <wps:bodyPr rot="0" spcFirstLastPara="0" vertOverflow="overflow" horzOverflow="overflow" vert="horz" wrap="square" lIns="91440" tIns="45720" rIns="91440" bIns="45720" numCol="1" spcCol="0" rtlCol="0" fromWordArt="0" anchor="ctr" anchorCtr="0" forceAA="0" compatLnSpc="1">
+                        <a:prstTxWarp prst="textNoShape">
+                          <a:avLst/>
+                        </a:prstTxWarp>
+                        <a:noAutofit/>
+                      </wps:bodyPr>
+                    </wps:wsp>
+                  </a:graphicData>
+                </a:graphic>
+              </wp:anchor>
+            </w:drawing>
+          </mc:Choice>
+          <mc:Fallback>
+            <w:pict>
+              <v:shapetype w14:anchorId="05262F5B" id="_x0000_t13" coordsize="21600,21600" o:spt="13" adj="16200,5400" path="m@0,l@0@1,0@1,0@2@0@2@0,21600,21600,10800xe">
+                <v:stroke joinstyle="miter"/>
+                <v:formulas>
+                  <v:f eqn="val #0"/>
+                  <v:f eqn="val #1"/>
+                  <v:f eqn="sum height 0 #1"/>
+                  <v:f eqn="sum 10800 0 #1"/>
+                  <v:f eqn="sum width 0 #0"/>
+                  <v:f eqn="prod @4 @3 10800"/>
+                  <v:f eqn="sum width 0 @5"/>
+                </v:formulas>
+                <v:path o:connecttype="custom" o:connectlocs="@0,0;0,10800;@0,21600;21600,10800" o:connectangles="270,180,90,0" textboxrect="0,@1,@6,@2"/>
+                <v:handles>
+                  <v:h position="#0,#1" xrange="0,21600" yrange="0,10800"/>
+                </v:handles>
+              </v:shapetype>
+              <v:shape id="Arrow: Right 2" o:spid="_x0000_s1026" type="#_x0000_t13" style="position:absolute;margin-left:147.5pt;margin-top:2pt;width:123pt;height:26.5pt;z-index:251697152;visibility:visible;mso-wrap-style:square;mso-wrap-distance-left:9pt;mso-wrap-distance-top:0;mso-wrap-distance-right:9pt;mso-wrap-distance-bottom:0;mso-position-horizontal:absolute;mso-position-horizontal-relative:text;mso-position-vertical:absolute;mso-position-vertical-relative:text;v-text-anchor:middle" o:gfxdata="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" adj="19273" fillcolor="#4472c4 [3204]" strokecolor="#1f3763 [1604]" strokeweight="1pt"/>
+            </w:pict>
+          </mc:Fallback>
+        </mc:AlternateContent>
+      </w:r>
+    </w:p>
+    <w:p/>
+    <w:p/>
+    <w:p/>
+    <w:p>
+      <w:pPr>
+        <w:rPr>
+          <w:b/>
+          <w:bCs/>
+        </w:rPr>
+      </w:pPr>
+      <w:r>
+        <w:rPr>
+          <w:b/>
+          <w:bCs/>
+          <w:noProof/>
+        </w:rPr>
+        <w:lastRenderedPageBreak/>
+        <mc:AlternateContent>
+          <mc:Choice Requires="wps">
+            <w:drawing>
+              <wp:anchor distT="0" distB="0" distL="114300" distR="114300" simplePos="0" relativeHeight="251698176" behindDoc="0" locked="0" layoutInCell="1" allowOverlap="1" wp14:anchorId="25868A31" wp14:editId="62747689">
+                <wp:simplePos x="0" y="0"/>
+                <wp:positionH relativeFrom="column">
+                  <wp:posOffset>3606800</wp:posOffset>
+                </wp:positionH>
+                <wp:positionV relativeFrom="paragraph">
+                  <wp:posOffset>-488950</wp:posOffset>
+                </wp:positionV>
+                <wp:extent cx="1574800" cy="692150"/>
+                <wp:effectExtent l="19050" t="0" r="44450" b="31750"/>
+                <wp:wrapNone/>
+                <wp:docPr id="4" name="Cloud 4"/>
+                <wp:cNvGraphicFramePr/>
+                <a:graphic xmlns:a="http://schemas.openxmlformats.org/drawingml/2006/main">
+                  <a:graphicData uri="http://schemas.microsoft.com/office/word/2010/wordprocessingShape">
+                    <wps:wsp>
+                      <wps:cNvSpPr/>
+                      <wps:spPr>
+                        <a:xfrm>
+                          <a:off x="0" y="0"/>
+                          <a:ext cx="1574800" cy="692150"/>
+                        </a:xfrm>
+                        <a:prstGeom prst="cloud">
+                          <a:avLst/>
+                        </a:prstGeom>
+                        <a:ln>
+                          <a:solidFill>
+                            <a:schemeClr val="tx1"/>
+                          </a:solidFill>
+                        </a:ln>
+                      </wps:spPr>
+                      <wps:style>
+                        <a:lnRef idx="2">
+                          <a:schemeClr val="accent6"/>
+                        </a:lnRef>
+                        <a:fillRef idx="1">
+                          <a:schemeClr val="lt1"/>
+                        </a:fillRef>
+                        <a:effectRef idx="0">
+                          <a:schemeClr val="accent6"/>
+                        </a:effectRef>
+                        <a:fontRef idx="minor">
+                          <a:schemeClr val="dk1"/>
+                        </a:fontRef>
+                      </wps:style>
+                      <wps:txbx>
+                        <w:txbxContent>
+                          <w:p>
+                            <w:pPr>
+                              <w:jc w:val="center"/>
+                            </w:pPr>
+                            <w:r>
+                              <w:t>Traffic coming from internet</w:t>
+                            </w:r>
+                          </w:p>
+                        </w:txbxContent>
+                      </wps:txbx>
+                      <wps:bodyPr rot="0" spcFirstLastPara="0" vertOverflow="overflow" horzOverflow="overflow" vert="horz" wrap="square" lIns="91440" tIns="45720" rIns="91440" bIns="45720" numCol="1" spcCol="0" rtlCol="0" fromWordArt="0" anchor="ctr" anchorCtr="0" forceAA="0" compatLnSpc="1">
+                        <a:prstTxWarp prst="textNoShape">
+                          <a:avLst/>
+                        </a:prstTxWarp>
+                        <a:noAutofit/>
+                      </wps:bodyPr>
+                    </wps:wsp>
+                  </a:graphicData>
+                </a:graphic>
+                <wp14:sizeRelV relativeFrom="margin">
+                  <wp14:pctHeight>0</wp14:pctHeight>
+                </wp14:sizeRelV>
+              </wp:anchor>
+            </w:drawing>
+          </mc:Choice>
+          <mc:Fallback>
+            <w:pict>
+              <v:shape w14:anchorId="25868A31" id="Cloud 4" o:spid="_x0000_s1026" style="position:absolute;margin-left:284pt;margin-top:-38.5pt;width:124pt;height:54.5pt;z-index:251698176;visibility:visible;mso-wrap-style:square;mso-height-percent:0;mso-wrap-distance-left:9pt;mso-wrap-distance-top:0;mso-wrap-distance-right:9pt;mso-wrap-distance-bottom:0;mso-position-horizontal:absolute;mso-position-horizontal-relative:text;mso-position-vertical:absolute;mso-position-vertical-relative:text;mso-height-percent:0;mso-height-relative:margin;v-text-anchor:middle" coordsize="43200,43200" o:spt="100" o:gfxdata="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" adj="-11796480,,5400" path="m3900,14370c3629,11657,4261,8921,5623,6907,7775,3726,11264,3017,14005,5202,15678,909,19914,22,22456,3432,23097,1683,24328,474,25749,200v1564,-302,3126,570,4084,2281c31215,267,33501,-460,35463,690v1495,876,2567,2710,2855,4886c40046,6218,41422,7998,41982,10318v407,1684,349,3513,-164,5142c43079,17694,43520,20590,43016,23322v-670,3632,-2888,6352,-5612,6882c37391,32471,36658,34621,35395,36101v-1919,2249,-4691,2538,-6840,714c27860,39948,25999,42343,23667,43106v-2748,899,-5616,-633,-7187,-3840c12772,42310,7956,40599,5804,35472,3690,35809,1705,34024,1110,31250,679,29243,1060,27077,2113,25551,619,24354,-213,22057,-5,19704,239,16949,1845,14791,3863,14507v12,-46,25,-91,37,-137xem4693,26177nfc3809,26271,2925,25993,2160,25380t4768,9519nfc6573,35092,6200,35220,5820,35280t10658,3810nfc16211,38544,15987,37961,15810,37350m28827,34751nfc28788,35398,28698,36038,28560,36660m34129,22954nfc36133,24282,37398,27058,37380,30090m41798,15354nfc41473,16386,40978,17302,40350,18030m38324,5426nfc38379,5843,38405,6266,38400,6690m29078,3952nfc29267,3369,29516,2826,29820,2340m22141,4720nfc22218,4238,22339,3771,22500,3330m14000,5192nfc14472,5568,14908,6021,15300,6540m4127,15789nfc4024,15325,3948,14851,3900,14370e" fillcolor="white [3201]" strokecolor="black [3213]" strokeweight="1pt">
+                <v:stroke joinstyle="miter"/>
+                <v:formulas/>
+                <v:path arrowok="t" o:connecttype="custom" o:connectlocs="171077,419408;78740,406638;252551,559151;212161,565256;600684,626300;576333,598421;1050851,556780;1041118,587366;1244128,367769;1362639,482102;1523692,246002;1470907,288876;1397052,86935;1399822,107187;1060001,63319;1087049,37491;807121,75624;820208,53353;510352,83186;557742,104784;150444,252971;142169,230236" o:connectangles="0,0,0,0,0,0,0,0,0,0,0,0,0,0,0,0,0,0,0,0,0,0" textboxrect="0,0,43200,43200"/>
+                <v:textbox>
+                  <w:txbxContent>
+                    <w:p>
+                      <w:pPr>
+                        <w:jc w:val="center"/>
+                      </w:pPr>
+                      <w:r>
+                        <w:t>Traffic coming from internet</w:t>
+                      </w:r>
+                    </w:p>
+                  </w:txbxContent>
+                </v:textbox>
+              </v:shape>
+            </w:pict>
+          </mc:Fallback>
+        </mc:AlternateContent>
+      </w:r>
+      <w:r>
+        <w:rPr>
+          <w:b/>
+          <w:bCs/>
+          <w:noProof/>
+        </w:rPr>
+        <mc:AlternateContent>
+          <mc:Choice Requires="wps">
+            <w:drawing>
+              <wp:anchor distT="0" distB="0" distL="114300" distR="114300" simplePos="0" relativeHeight="251699200" behindDoc="0" locked="0" layoutInCell="1" allowOverlap="1" wp14:anchorId="4C5CBCFD" wp14:editId="0C97CC3F">
+                <wp:simplePos x="0" y="0"/>
+                <wp:positionH relativeFrom="column">
+                  <wp:posOffset>2387600</wp:posOffset>
+                </wp:positionH>
+                <wp:positionV relativeFrom="paragraph">
+                  <wp:posOffset>76200</wp:posOffset>
+                </wp:positionV>
+                <wp:extent cx="1289050" cy="711200"/>
+                <wp:effectExtent l="38100" t="0" r="25400" b="50800"/>
+                <wp:wrapNone/>
+                <wp:docPr id="14" name="Straight Arrow Connector 14"/>
+                <wp:cNvGraphicFramePr/>
+                <a:graphic xmlns:a="http://schemas.openxmlformats.org/drawingml/2006/main">
+                  <a:graphicData uri="http://schemas.microsoft.com/office/word/2010/wordprocessingShape">
+                    <wps:wsp>
+                      <wps:cNvCnPr/>
+                      <wps:spPr>
+                        <a:xfrm flipH="1">
+                          <a:off x="0" y="0"/>
+                          <a:ext cx="1289050" cy="711200"/>
+                        </a:xfrm>
+                        <a:prstGeom prst="straightConnector1">
+                          <a:avLst/>
+                        </a:prstGeom>
+                        <a:ln>
+                          <a:tailEnd type="triangle"/>
+                        </a:ln>
+                      </wps:spPr>
+                      <wps:style>
+                        <a:lnRef idx="1">
+                          <a:schemeClr val="dk1"/>
+                        </a:lnRef>
+                        <a:fillRef idx="0">
+                          <a:schemeClr val="dk1"/>
+                        </a:fillRef>
+                        <a:effectRef idx="0">
+                          <a:schemeClr val="dk1"/>
+                        </a:effectRef>
+                        <a:fontRef idx="minor">
+                          <a:schemeClr val="tx1"/>
+                        </a:fontRef>
+                      </wps:style>
+                      <wps:bodyPr/>
+                    </wps:wsp>
+                  </a:graphicData>
+                </a:graphic>
+                <wp14:sizeRelH relativeFrom="margin">
+                  <wp14:pctWidth>0</wp14:pctWidth>
+                </wp14:sizeRelH>
+                <wp14:sizeRelV relativeFrom="margin">
+                  <wp14:pctHeight>0</wp14:pctHeight>
+                </wp14:sizeRelV>
+              </wp:anchor>
+            </w:drawing>
+          </mc:Choice>
+          <mc:Fallback>
+            <w:pict>
+              <v:shapetype w14:anchorId="18013035" id="_x0000_t32" coordsize="21600,21600" o:spt="32" o:oned="t" path="m,l21600,21600e" filled="f">
+                <v:path arrowok="t" fillok="f" o:connecttype="none"/>
+                <o:lock v:ext="edit" shapetype="t"/>
+              </v:shapetype>
+              <v:shape id="Straight Arrow Connector 14" o:spid="_x0000_s1026" type="#_x0000_t32" style="position:absolute;margin-left:188pt;margin-top:6pt;width:101.5pt;height:56pt;flip:x;z-index:251699200;visibility:visible;mso-wrap-style:square;mso-width-percent:0;mso-height-percent:0;mso-wrap-distance-left:9pt;mso-wrap-distance-top:0;mso-wrap-distance-right:9pt;mso-wrap-distance-bottom:0;mso-position-horizontal:absolute;mso-position-horizontal-relative:text;mso-position-vertical:absolute;mso-position-vertical-relative:text;mso-width-percent:0;mso-height-percent:0;mso-width-relative:margin;mso-height-relative:margin" o:gfxdata="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" strokecolor="black [3200]" strokeweight=".5pt">
+                <v:stroke endarrow="block" joinstyle="miter"/>
+              </v:shape>
+            </w:pict>
+          </mc:Fallback>
+        </mc:AlternateContent>
+      </w:r>
+      <w:r>
+        <w:rPr>
+          <w:b/>
+          <w:bCs/>
+        </w:rPr>
+        <w:t>Scenario 3    Setup five nodes with LB</w:t>
+      </w:r>
+    </w:p>
+    <w:p>
+      <w:pPr>
+        <w:rPr>
+          <w:b/>
+          <w:bCs/>
+        </w:rPr>
+      </w:pPr>
+    </w:p>
+    <w:p/>
+    <w:p/>
+    <w:p/>
+    <w:p>
+      <w:r>
+        <w:rPr>
+          <w:noProof/>
+        </w:rPr>
+        <mc:AlternateContent>
+          <mc:Choice Requires="wps">
+            <w:drawing>
+              <wp:anchor distT="0" distB="0" distL="114300" distR="114300" simplePos="0" relativeHeight="251695104" behindDoc="0" locked="0" layoutInCell="1" allowOverlap="1" wp14:anchorId="1DF120A1" wp14:editId="4D5F7D0D">
+                <wp:simplePos x="0" y="0"/>
+                <wp:positionH relativeFrom="column">
+                  <wp:posOffset>2464067</wp:posOffset>
+                </wp:positionH>
+                <wp:positionV relativeFrom="paragraph">
+                  <wp:posOffset>9625</wp:posOffset>
+                </wp:positionV>
+                <wp:extent cx="2541070" cy="774600"/>
+                <wp:effectExtent l="0" t="0" r="69215" b="64135"/>
+                <wp:wrapNone/>
+                <wp:docPr id="53" name="Straight Arrow Connector 53"/>
+                <wp:cNvGraphicFramePr/>
+                <a:graphic xmlns:a="http://schemas.openxmlformats.org/drawingml/2006/main">
+                  <a:graphicData uri="http://schemas.microsoft.com/office/word/2010/wordprocessingShape">
+                    <wps:wsp>
+                      <wps:cNvCnPr/>
+                      <wps:spPr>
+                        <a:xfrm>
+                          <a:off x="0" y="0"/>
+                          <a:ext cx="2541070" cy="774600"/>
+                        </a:xfrm>
+                        <a:prstGeom prst="straightConnector1">
+                          <a:avLst/>
+                        </a:prstGeom>
+                        <a:ln>
+                          <a:tailEnd type="triangle"/>
+                        </a:ln>
+                      </wps:spPr>
+                      <wps:style>
+                        <a:lnRef idx="1">
+                          <a:schemeClr val="dk1"/>
+                        </a:lnRef>
+                        <a:fillRef idx="0">
+                          <a:schemeClr val="dk1"/>
+                        </a:fillRef>
+                        <a:effectRef idx="0">
+                          <a:schemeClr val="dk1"/>
+                        </a:effectRef>
+                        <a:fontRef idx="minor">
+                          <a:schemeClr val="tx1"/>
+                        </a:fontRef>
+                      </wps:style>
+                      <wps:bodyPr/>
+                    </wps:wsp>
+                  </a:graphicData>
+                </a:graphic>
+              </wp:anchor>
+            </w:drawing>
+          </mc:Choice>
+          <mc:Fallback>
+            <w:pict>
+              <v:shapetype w14:anchorId="2B214E4E" id="_x0000_t32" coordsize="21600,21600" o:spt="32" o:oned="t" path="m,l21600,21600e" filled="f">
+                <v:path arrowok="t" fillok="f" o:connecttype="none"/>
+                <o:lock v:ext="edit" shapetype="t"/>
+              </v:shapetype>
+              <v:shape id="Straight Arrow Connector 53" o:spid="_x0000_s1026" type="#_x0000_t32" style="position:absolute;margin-left:194pt;margin-top:.75pt;width:200.1pt;height:61pt;z-index:251695104;visibility:visible;mso-wrap-style:square;mso-wrap-distance-left:9pt;mso-wrap-distance-top:0;mso-wrap-distance-right:9pt;mso-wrap-distance-bottom:0;mso-position-horizontal:absolute;mso-position-horizontal-relative:text;mso-position-vertical:absolute;mso-position-vertical-relative:text" o:gfxdata="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" strokecolor="black [3200]" strokeweight=".5pt">
+                <v:stroke endarrow="block" joinstyle="miter"/>
+              </v:shape>
+            </w:pict>
+          </mc:Fallback>
+        </mc:AlternateContent>
+      </w:r>
+      <w:r>
+        <w:rPr>
+          <w:noProof/>
+        </w:rPr>
+        <mc:AlternateContent>
+          <mc:Choice Requires="wps">
+            <w:drawing>
+              <wp:anchor distT="0" distB="0" distL="114300" distR="114300" simplePos="0" relativeHeight="251694080" behindDoc="0" locked="0" layoutInCell="1" allowOverlap="1" wp14:anchorId="6C573A25" wp14:editId="29003086">
+                <wp:simplePos x="0" y="0"/>
+                <wp:positionH relativeFrom="column">
+                  <wp:posOffset>2434757</wp:posOffset>
+                </wp:positionH>
+                <wp:positionV relativeFrom="paragraph">
+                  <wp:posOffset>19251</wp:posOffset>
+                </wp:positionV>
+                <wp:extent cx="1275782" cy="764974"/>
+                <wp:effectExtent l="0" t="0" r="76835" b="54610"/>
+                <wp:wrapNone/>
+                <wp:docPr id="52" name="Straight Arrow Connector 52"/>
+                <wp:cNvGraphicFramePr/>
+                <a:graphic xmlns:a="http://schemas.openxmlformats.org/drawingml/2006/main">
+                  <a:graphicData uri="http://schemas.microsoft.com/office/word/2010/wordprocessingShape">
+                    <wps:wsp>
+                      <wps:cNvCnPr/>
+                      <wps:spPr>
+                        <a:xfrm>
+                          <a:off x="0" y="0"/>
+                          <a:ext cx="1275782" cy="764974"/>
+                        </a:xfrm>
+                        <a:prstGeom prst="straightConnector1">
+                          <a:avLst/>
+                        </a:prstGeom>
+                        <a:ln>
+                          <a:tailEnd type="triangle"/>
+                        </a:ln>
+                      </wps:spPr>
+                      <wps:style>
+                        <a:lnRef idx="1">
+                          <a:schemeClr val="dk1"/>
+                        </a:lnRef>
+                        <a:fillRef idx="0">
+                          <a:schemeClr val="dk1"/>
+                        </a:fillRef>
+                        <a:effectRef idx="0">
+                          <a:schemeClr val="dk1"/>
+                        </a:effectRef>
+                        <a:fontRef idx="minor">
+                          <a:schemeClr val="tx1"/>
+                        </a:fontRef>
+                      </wps:style>
+                      <wps:bodyPr/>
+                    </wps:wsp>
+                  </a:graphicData>
+                </a:graphic>
+              </wp:anchor>
+            </w:drawing>
+          </mc:Choice>
+          <mc:Fallback>
+            <w:pict>
+              <v:shape w14:anchorId="46ACEFAC" id="Straight Arrow Connector 52" o:spid="_x0000_s1026" type="#_x0000_t32" style="position:absolute;margin-left:191.7pt;margin-top:1.5pt;width:100.45pt;height:60.25pt;z-index:251694080;visibility:visible;mso-wrap-style:square;mso-wrap-distance-left:9pt;mso-wrap-distance-top:0;mso-wrap-distance-right:9pt;mso-wrap-distance-bottom:0;mso-position-horizontal:absolute;mso-position-horizontal-relative:text;mso-position-vertical:absolute;mso-position-vertical-relative:text" o:gfxdata="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" strokecolor="black [3200]" strokeweight=".5pt">
+                <v:stroke endarrow="block" joinstyle="miter"/>
+              </v:shape>
+            </w:pict>
+          </mc:Fallback>
+        </mc:AlternateContent>
+      </w:r>
+      <w:r>
+        <w:rPr>
+          <w:noProof/>
+        </w:rPr>
+        <mc:AlternateContent>
+          <mc:Choice Requires="wps">
+            <w:drawing>
+              <wp:anchor distT="0" distB="0" distL="114300" distR="114300" simplePos="0" relativeHeight="251693056" behindDoc="0" locked="0" layoutInCell="1" allowOverlap="1" wp14:anchorId="745A7517" wp14:editId="291D0CCA">
+                <wp:simplePos x="0" y="0"/>
+                <wp:positionH relativeFrom="column">
+                  <wp:posOffset>2401503</wp:posOffset>
+                </wp:positionH>
+                <wp:positionV relativeFrom="paragraph">
+                  <wp:posOffset>9358</wp:posOffset>
+                </wp:positionV>
+                <wp:extent cx="33689" cy="784726"/>
+                <wp:effectExtent l="38100" t="0" r="61595" b="53975"/>
+                <wp:wrapNone/>
+                <wp:docPr id="51" name="Straight Arrow Connector 51"/>
+                <wp:cNvGraphicFramePr/>
+                <a:graphic xmlns:a="http://schemas.openxmlformats.org/drawingml/2006/main">
+                  <a:graphicData uri="http://schemas.microsoft.com/office/word/2010/wordprocessingShape">
+                    <wps:wsp>
+                      <wps:cNvCnPr/>
+                      <wps:spPr>
+                        <a:xfrm>
+                          <a:off x="0" y="0"/>
+                          <a:ext cx="33689" cy="784726"/>
+                        </a:xfrm>
+                        <a:prstGeom prst="straightConnector1">
+                          <a:avLst/>
+                        </a:prstGeom>
+                        <a:ln>
+                          <a:tailEnd type="triangle"/>
+                        </a:ln>
+                      </wps:spPr>
+                      <wps:style>
+                        <a:lnRef idx="1">
+                          <a:schemeClr val="dk1"/>
+                        </a:lnRef>
+                        <a:fillRef idx="0">
+                          <a:schemeClr val="dk1"/>
+                        </a:fillRef>
+                        <a:effectRef idx="0">
+                          <a:schemeClr val="dk1"/>
+                        </a:effectRef>
+                        <a:fontRef idx="minor">
+                          <a:schemeClr val="tx1"/>
+                        </a:fontRef>
+                      </wps:style>
+                      <wps:bodyPr/>
+                    </wps:wsp>
+                  </a:graphicData>
+                </a:graphic>
+              </wp:anchor>
+            </w:drawing>
+          </mc:Choice>
+          <mc:Fallback>
+            <w:pict>
+              <v:shape w14:anchorId="479EFF25" id="Straight Arrow Connector 51" o:spid="_x0000_s1026" type="#_x0000_t32" style="position:absolute;margin-left:189.1pt;margin-top:.75pt;width:2.65pt;height:61.8pt;z-index:251693056;visibility:visible;mso-wrap-style:square;mso-wrap-distance-left:9pt;mso-wrap-distance-top:0;mso-wrap-distance-right:9pt;mso-wrap-distance-bottom:0;mso-position-horizontal:absolute;mso-position-horizontal-relative:text;mso-position-vertical:absolute;mso-position-vertical-relative:text" o:gfxdata="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" strokecolor="black [3200]" strokeweight=".5pt">
+                <v:stroke endarrow="block" joinstyle="miter"/>
+              </v:shape>
+            </w:pict>
+          </mc:Fallback>
+        </mc:AlternateContent>
+      </w:r>
+      <w:r>
+        <w:rPr>
+          <w:noProof/>
+        </w:rPr>
+        <mc:AlternateContent>
+          <mc:Choice Requires="wps">
+            <w:drawing>
+              <wp:anchor distT="0" distB="0" distL="114300" distR="114300" simplePos="0" relativeHeight="251692032" behindDoc="0" locked="0" layoutInCell="1" allowOverlap="1" wp14:anchorId="2D047B73" wp14:editId="67E7DA96">
+                <wp:simplePos x="0" y="0"/>
+                <wp:positionH relativeFrom="column">
+                  <wp:posOffset>1419726</wp:posOffset>
+                </wp:positionH>
+                <wp:positionV relativeFrom="paragraph">
+                  <wp:posOffset>9358</wp:posOffset>
+                </wp:positionV>
+                <wp:extent cx="966771" cy="789539"/>
+                <wp:effectExtent l="38100" t="0" r="24130" b="48895"/>
+                <wp:wrapNone/>
+                <wp:docPr id="50" name="Straight Arrow Connector 50"/>
+                <wp:cNvGraphicFramePr/>
+                <a:graphic xmlns:a="http://schemas.openxmlformats.org/drawingml/2006/main">
+                  <a:graphicData uri="http://schemas.microsoft.com/office/word/2010/wordprocessingShape">
+                    <wps:wsp>
+                      <wps:cNvCnPr/>
+                      <wps:spPr>
+                        <a:xfrm flipH="1">
+                          <a:off x="0" y="0"/>
+                          <a:ext cx="966771" cy="789539"/>
+                        </a:xfrm>
+                        <a:prstGeom prst="straightConnector1">
+                          <a:avLst/>
+                        </a:prstGeom>
+                        <a:ln>
+                          <a:tailEnd type="triangle"/>
+                        </a:ln>
+                      </wps:spPr>
+                      <wps:style>
+                        <a:lnRef idx="1">
+                          <a:schemeClr val="dk1"/>
+                        </a:lnRef>
+                        <a:fillRef idx="0">
+                          <a:schemeClr val="dk1"/>
+                        </a:fillRef>
+                        <a:effectRef idx="0">
+                          <a:schemeClr val="dk1"/>
+                        </a:effectRef>
+                        <a:fontRef idx="minor">
+                          <a:schemeClr val="tx1"/>
+                        </a:fontRef>
+                      </wps:style>
+                      <wps:bodyPr/>
+                    </wps:wsp>
+                  </a:graphicData>
+                </a:graphic>
+              </wp:anchor>
+            </w:drawing>
+          </mc:Choice>
+          <mc:Fallback>
+            <w:pict>
+              <v:shape w14:anchorId="1EA50D5D" id="Straight Arrow Connector 50" o:spid="_x0000_s1026" type="#_x0000_t32" style="position:absolute;margin-left:111.8pt;margin-top:.75pt;width:76.1pt;height:62.15pt;flip:x;z-index:251692032;visibility:visible;mso-wrap-style:square;mso-wrap-distance-left:9pt;mso-wrap-distance-top:0;mso-wrap-distance-right:9pt;mso-wrap-distance-bottom:0;mso-position-horizontal:absolute;mso-position-horizontal-relative:text;mso-position-vertical:absolute;mso-position-vertical-relative:text" o:gfxdata="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" strokecolor="black [3200]" strokeweight=".5pt">
+                <v:stroke endarrow="block" joinstyle="miter"/>
+              </v:shape>
+            </w:pict>
+          </mc:Fallback>
+        </mc:AlternateContent>
+      </w:r>
+      <w:r>
+        <w:rPr>
+          <w:noProof/>
+        </w:rPr>
+        <mc:AlternateContent>
+          <mc:Choice Requires="wps">
+            <w:drawing>
+              <wp:anchor distT="0" distB="0" distL="114300" distR="114300" simplePos="0" relativeHeight="251691008" behindDoc="0" locked="0" layoutInCell="1" allowOverlap="1" wp14:anchorId="564BFF23" wp14:editId="43F5BE58">
+                <wp:simplePos x="0" y="0"/>
+                <wp:positionH relativeFrom="column">
+                  <wp:posOffset>322446</wp:posOffset>
+                </wp:positionH>
+                <wp:positionV relativeFrom="paragraph">
+                  <wp:posOffset>0</wp:posOffset>
+                </wp:positionV>
+                <wp:extent cx="2059606" cy="784459"/>
+                <wp:effectExtent l="38100" t="0" r="17145" b="73025"/>
+                <wp:wrapNone/>
+                <wp:docPr id="48" name="Straight Arrow Connector 48"/>
+                <wp:cNvGraphicFramePr/>
+                <a:graphic xmlns:a="http://schemas.openxmlformats.org/drawingml/2006/main">
+                  <a:graphicData uri="http://schemas.microsoft.com/office/word/2010/wordprocessingShape">
+                    <wps:wsp>
+                      <wps:cNvCnPr/>
+                      <wps:spPr>
+                        <a:xfrm flipH="1">
+                          <a:off x="0" y="0"/>
+                          <a:ext cx="2059606" cy="784459"/>
+                        </a:xfrm>
+                        <a:prstGeom prst="straightConnector1">
+                          <a:avLst/>
+                        </a:prstGeom>
+                        <a:ln>
+                          <a:tailEnd type="triangle"/>
+                        </a:ln>
+                      </wps:spPr>
+                      <wps:style>
+                        <a:lnRef idx="1">
+                          <a:schemeClr val="dk1"/>
+                        </a:lnRef>
+                        <a:fillRef idx="0">
+                          <a:schemeClr val="dk1"/>
+                        </a:fillRef>
+                        <a:effectRef idx="0">
+                          <a:schemeClr val="dk1"/>
+                        </a:effectRef>
+                        <a:fontRef idx="minor">
+                          <a:schemeClr val="tx1"/>
+                        </a:fontRef>
+                      </wps:style>
+                      <wps:bodyPr/>
+                    </wps:wsp>
+                  </a:graphicData>
+                </a:graphic>
+              </wp:anchor>
+            </w:drawing>
+          </mc:Choice>
+          <mc:Fallback>
+            <w:pict>
+              <v:shape w14:anchorId="77D48DA2" id="Straight Arrow Connector 48" o:spid="_x0000_s1026" type="#_x0000_t32" style="position:absolute;margin-left:25.4pt;margin-top:0;width:162.15pt;height:61.75pt;flip:x;z-index:251691008;visibility:visible;mso-wrap-style:square;mso-wrap-distance-left:9pt;mso-wrap-distance-top:0;mso-wrap-distance-right:9pt;mso-wrap-distance-bottom:0;mso-position-horizontal:absolute;mso-position-horizontal-relative:text;mso-position-vertical:absolute;mso-position-vertical-relative:text" o:gfxdata="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" strokecolor="black [3200]" strokeweight=".5pt">
+                <v:stroke endarrow="block" joinstyle="miter"/>
+              </v:shape>
+            </w:pict>
+          </mc:Fallback>
+        </mc:AlternateContent>
+      </w:r>
+      <w:r>
+        <w:rPr>
+          <w:noProof/>
+        </w:rPr>
+        <mc:AlternateContent>
+          <mc:Choice Requires="wps">
+            <w:drawing>
+              <wp:anchor distT="0" distB="0" distL="114300" distR="114300" simplePos="0" relativeHeight="251672576" behindDoc="0" locked="0" layoutInCell="1" allowOverlap="1" wp14:anchorId="25E89577" wp14:editId="13333BC2">
+                <wp:simplePos x="0" y="0"/>
+                <wp:positionH relativeFrom="column">
+                  <wp:posOffset>2382520</wp:posOffset>
+                </wp:positionH>
+                <wp:positionV relativeFrom="paragraph">
+                  <wp:posOffset>-227330</wp:posOffset>
+                </wp:positionV>
+                <wp:extent cx="4445" cy="192405"/>
+                <wp:effectExtent l="19050" t="19050" r="33655" b="36195"/>
+                <wp:wrapNone/>
+                <wp:docPr id="32" name="Straight Connector 32"/>
+                <wp:cNvGraphicFramePr/>
+                <a:graphic xmlns:a="http://schemas.openxmlformats.org/drawingml/2006/main">
+                  <a:graphicData uri="http://schemas.microsoft.com/office/word/2010/wordprocessingShape">
+                    <wps:wsp>
+                      <wps:cNvCnPr/>
+                      <wps:spPr>
+                        <a:xfrm flipH="1">
+                          <a:off x="0" y="0"/>
+                          <a:ext cx="4445" cy="192405"/>
+                        </a:xfrm>
+                        <a:prstGeom prst="line">
+                          <a:avLst/>
+                        </a:prstGeom>
+                        <a:ln w="28575"/>
+                      </wps:spPr>
+                      <wps:style>
+                        <a:lnRef idx="1">
+                          <a:schemeClr val="dk1"/>
+                        </a:lnRef>
+                        <a:fillRef idx="0">
+                          <a:schemeClr val="dk1"/>
+                        </a:fillRef>
+                        <a:effectRef idx="0">
+                          <a:schemeClr val="dk1"/>
+                        </a:effectRef>
+                        <a:fontRef idx="minor">
+                          <a:schemeClr val="tx1"/>
+                        </a:fontRef>
+                      </wps:style>
+                      <wps:bodyPr/>
+                    </wps:wsp>
+                  </a:graphicData>
+                </a:graphic>
+              </wp:anchor>
+            </w:drawing>
+          </mc:Choice>
+          <mc:Fallback>
+            <w:pict>
+              <v:line w14:anchorId="58BBFEBA" id="Straight Connector 32" o:spid="_x0000_s1026" style="position:absolute;flip:x;z-index:251672576;visibility:visible;mso-wrap-style:square;mso-wrap-distance-left:9pt;mso-wrap-distance-top:0;mso-wrap-distance-right:9pt;mso-wrap-distance-bottom:0;mso-position-horizontal:absolute;mso-position-horizontal-relative:text;mso-position-vertical:absolute;mso-position-vertical-relative:text" from="187.6pt,-17.9pt" to="187.95pt,-2.75pt" o:gfxdata="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" strokecolor="black [3200]" strokeweight="2.25pt">
+                <v:stroke joinstyle="miter"/>
+              </v:line>
+            </w:pict>
+          </mc:Fallback>
+        </mc:AlternateContent>
+      </w:r>
+      <w:r>
+        <w:rPr>
+          <w:noProof/>
+        </w:rPr>
+        <mc:AlternateContent>
+          <mc:Choice Requires="wps">
+            <w:drawing>
+              <wp:anchor distT="0" distB="0" distL="114300" distR="114300" simplePos="0" relativeHeight="251671552" behindDoc="0" locked="0" layoutInCell="1" allowOverlap="1" wp14:anchorId="480ECAE3" wp14:editId="2F88375A">
+                <wp:simplePos x="0" y="0"/>
+                <wp:positionH relativeFrom="column">
+                  <wp:posOffset>2054860</wp:posOffset>
+                </wp:positionH>
+                <wp:positionV relativeFrom="paragraph">
+                  <wp:posOffset>-606425</wp:posOffset>
+                </wp:positionV>
+                <wp:extent cx="649605" cy="370205"/>
+                <wp:effectExtent l="0" t="0" r="17145" b="10795"/>
+                <wp:wrapNone/>
+                <wp:docPr id="31" name="Rectangle 31"/>
+                <wp:cNvGraphicFramePr/>
+                <a:graphic xmlns:a="http://schemas.openxmlformats.org/drawingml/2006/main">
+                  <a:graphicData uri="http://schemas.microsoft.com/office/word/2010/wordprocessingShape">
+                    <wps:wsp>
+                      <wps:cNvSpPr/>
+                      <wps:spPr>
+                        <a:xfrm>
+                          <a:off x="0" y="0"/>
+                          <a:ext cx="649605" cy="370205"/>
+                        </a:xfrm>
+                        <a:prstGeom prst="rect">
+                          <a:avLst/>
+                        </a:prstGeom>
+                        <a:ln>
+                          <a:solidFill>
+                            <a:schemeClr val="tx1"/>
+                          </a:solidFill>
+                        </a:ln>
+                      </wps:spPr>
+                      <wps:style>
+                        <a:lnRef idx="2">
+                          <a:schemeClr val="accent6"/>
+                        </a:lnRef>
+                        <a:fillRef idx="1">
+                          <a:schemeClr val="lt1"/>
+                        </a:fillRef>
+                        <a:effectRef idx="0">
+                          <a:schemeClr val="accent6"/>
+                        </a:effectRef>
+                        <a:fontRef idx="minor">
+                          <a:schemeClr val="dk1"/>
+                        </a:fontRef>
+                      </wps:style>
+                      <wps:txbx>
+                        <w:txbxContent>
+                          <w:p>
+                            <w:pPr>
+                              <w:jc w:val="center"/>
+                            </w:pPr>
+                            <w:r>
+                              <w:t>LB</w:t>
+                            </w:r>
+                          </w:p>
+                        </w:txbxContent>
+                      </wps:txbx>
+                      <wps:bodyPr rot="0" spcFirstLastPara="0" vertOverflow="overflow" horzOverflow="overflow" vert="horz" wrap="square" lIns="91440" tIns="45720" rIns="91440" bIns="45720" numCol="1" spcCol="0" rtlCol="0" fromWordArt="0" anchor="ctr" anchorCtr="0" forceAA="0" compatLnSpc="1">
+                        <a:prstTxWarp prst="textNoShape">
+                          <a:avLst/>
+                        </a:prstTxWarp>
+                        <a:noAutofit/>
+                      </wps:bodyPr>
+                    </wps:wsp>
+                  </a:graphicData>
+                </a:graphic>
+                <wp14:sizeRelH relativeFrom="margin">
+                  <wp14:pctWidth>0</wp14:pctWidth>
+                </wp14:sizeRelH>
+                <wp14:sizeRelV relativeFrom="margin">
+                  <wp14:pctHeight>0</wp14:pctHeight>
+                </wp14:sizeRelV>
+              </wp:anchor>
+            </w:drawing>
+          </mc:Choice>
+          <mc:Fallback>
+            <w:pict>
+              <v:rect w14:anchorId="480ECAE3" id="Rectangle 31" o:spid="_x0000_s1027" style="position:absolute;margin-left:161.8pt;margin-top:-47.75pt;width:51.15pt;height:29.15pt;z-index:251671552;visibility:visible;mso-wrap-style:square;mso-width-percent:0;mso-height-percent:0;mso-wrap-distance-left:9pt;mso-wrap-distance-top:0;mso-wrap-distance-right:9pt;mso-wrap-distance-bottom:0;mso-position-horizontal:absolute;mso-position-horizontal-relative:text;mso-position-vertical:absolute;mso-position-vertical-relative:text;mso-width-percent:0;mso-height-percent:0;mso-width-relative:margin;mso-height-relative:margin;v-text-anchor:middle" o:gfxdata="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" fillcolor="white [3201]" strokecolor="black [3213]" strokeweight="1pt">
+                <v:textbox>
+                  <w:txbxContent>
+                    <w:p>
+                      <w:pPr>
+                        <w:jc w:val="center"/>
+                      </w:pPr>
+                      <w:r>
+                        <w:t>LB</w:t>
+                      </w:r>
+                    </w:p>
+                  </w:txbxContent>
+                </v:textbox>
+              </v:rect>
+            </w:pict>
+          </mc:Fallback>
+        </mc:AlternateContent>
+      </w:r>
+      <w:r>
+        <w:rPr>
+          <w:noProof/>
+        </w:rPr>
+        <mc:AlternateContent>
+          <mc:Choice Requires="wps">
+            <w:drawing>
+              <wp:anchor distT="0" distB="0" distL="114300" distR="114300" simplePos="0" relativeHeight="251673600" behindDoc="0" locked="0" layoutInCell="1" allowOverlap="1" wp14:anchorId="2554B0AA" wp14:editId="17C0422D">
+                <wp:simplePos x="0" y="0"/>
+                <wp:positionH relativeFrom="column">
+                  <wp:posOffset>2199139</wp:posOffset>
+                </wp:positionH>
+                <wp:positionV relativeFrom="paragraph">
+                  <wp:posOffset>-77437</wp:posOffset>
+                </wp:positionV>
+                <wp:extent cx="351155" cy="86360"/>
+                <wp:effectExtent l="0" t="0" r="10795" b="27940"/>
+                <wp:wrapNone/>
+                <wp:docPr id="33" name="Rectangle 33"/>
+                <wp:cNvGraphicFramePr/>
+                <a:graphic xmlns:a="http://schemas.openxmlformats.org/drawingml/2006/main">
+                  <a:graphicData uri="http://schemas.microsoft.com/office/word/2010/wordprocessingShape">
+                    <wps:wsp>
+                      <wps:cNvSpPr/>
+                      <wps:spPr>
+                        <a:xfrm>
+                          <a:off x="0" y="0"/>
+                          <a:ext cx="351155" cy="86360"/>
+                        </a:xfrm>
+                        <a:prstGeom prst="rect">
+                          <a:avLst/>
+                        </a:prstGeom>
+                        <a:ln>
+                          <a:solidFill>
+                            <a:schemeClr val="tx1"/>
+                          </a:solidFill>
+                        </a:ln>
+                      </wps:spPr>
+                      <wps:style>
+                        <a:lnRef idx="2">
+                          <a:schemeClr val="accent6"/>
+                        </a:lnRef>
+                        <a:fillRef idx="1">
+                          <a:schemeClr val="lt1"/>
+                        </a:fillRef>
+                        <a:effectRef idx="0">
+                          <a:schemeClr val="accent6"/>
+                        </a:effectRef>
+                        <a:fontRef idx="minor">
+                          <a:schemeClr val="dk1"/>
+                        </a:fontRef>
+                      </wps:style>
+                      <wps:bodyPr rot="0" spcFirstLastPara="0" vertOverflow="overflow" horzOverflow="overflow" vert="horz" wrap="square" lIns="91440" tIns="45720" rIns="91440" bIns="45720" numCol="1" spcCol="0" rtlCol="0" fromWordArt="0" anchor="ctr" anchorCtr="0" forceAA="0" compatLnSpc="1">
+                        <a:prstTxWarp prst="textNoShape">
+                          <a:avLst/>
+                        </a:prstTxWarp>
+                        <a:noAutofit/>
+                      </wps:bodyPr>
+                    </wps:wsp>
+                  </a:graphicData>
+                </a:graphic>
+                <wp14:sizeRelV relativeFrom="margin">
+                  <wp14:pctHeight>0</wp14:pctHeight>
+                </wp14:sizeRelV>
+              </wp:anchor>
+            </w:drawing>
+          </mc:Choice>
+          <mc:Fallback>
+            <w:pict>
+              <v:rect w14:anchorId="59238E48" id="Rectangle 33" o:spid="_x0000_s1026" style="position:absolute;margin-left:173.15pt;margin-top:-6.1pt;width:27.65pt;height:6.8pt;z-index:251673600;visibility:visible;mso-wrap-style:square;mso-height-percent:0;mso-wrap-distance-left:9pt;mso-wrap-distance-top:0;mso-wrap-distance-right:9pt;mso-wrap-distance-bottom:0;mso-position-horizontal:absolute;mso-position-horizontal-relative:text;mso-position-vertical:absolute;mso-position-vertical-relative:text;mso-height-percent:0;mso-height-relative:margin;v-text-anchor:middle" o:gfxdata="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" fillcolor="white [3201]" strokecolor="black [3213]" strokeweight="1pt"/>
+            </w:pict>
+          </mc:Fallback>
+        </mc:AlternateContent>
+      </w:r>
+    </w:p>
+    <w:p/>
+    <w:p>
+      <w:r>
+        <w:rPr>
+          <w:noProof/>
+        </w:rPr>
+        <mc:AlternateContent>
+          <mc:Choice Requires="wps">
+            <w:drawing>
+              <wp:anchor distT="0" distB="0" distL="114300" distR="114300" simplePos="0" relativeHeight="251687936" behindDoc="0" locked="0" layoutInCell="1" allowOverlap="1" wp14:anchorId="0AA083F2" wp14:editId="19C9A9B3">
+                <wp:simplePos x="0" y="0"/>
+                <wp:positionH relativeFrom="column">
+                  <wp:posOffset>4639376</wp:posOffset>
+                </wp:positionH>
+                <wp:positionV relativeFrom="paragraph">
+                  <wp:posOffset>244976</wp:posOffset>
+                </wp:positionV>
+                <wp:extent cx="649706" cy="370573"/>
+                <wp:effectExtent l="0" t="0" r="17145" b="10795"/>
+                <wp:wrapNone/>
+                <wp:docPr id="43" name="Rectangle 43"/>
+                <wp:cNvGraphicFramePr/>
+                <a:graphic xmlns:a="http://schemas.openxmlformats.org/drawingml/2006/main">
+                  <a:graphicData uri="http://schemas.microsoft.com/office/word/2010/wordprocessingShape">
+                    <wps:wsp>
+                      <wps:cNvSpPr/>
+                      <wps:spPr>
+                        <a:xfrm>
+                          <a:off x="0" y="0"/>
+                          <a:ext cx="649706" cy="370573"/>
+                        </a:xfrm>
+                        <a:prstGeom prst="rect">
+                          <a:avLst/>
+                        </a:prstGeom>
+                        <a:ln>
+                          <a:solidFill>
+                            <a:schemeClr val="tx1"/>
+                          </a:solidFill>
+                        </a:ln>
+                      </wps:spPr>
+                      <wps:style>
+                        <a:lnRef idx="2">
+                          <a:schemeClr val="accent6"/>
+                        </a:lnRef>
+                        <a:fillRef idx="1">
+                          <a:schemeClr val="lt1"/>
+                        </a:fillRef>
+                        <a:effectRef idx="0">
+                          <a:schemeClr val="accent6"/>
+                        </a:effectRef>
+                        <a:fontRef idx="minor">
+                          <a:schemeClr val="dk1"/>
+                        </a:fontRef>
+                      </wps:style>
+                      <wps:txbx>
+                        <w:txbxContent>
+                          <w:p>
+                            <w:pPr>
+                              <w:jc w:val="center"/>
+                            </w:pPr>
+                            <w:r>
+                              <w:t>Node 5</w:t>
+                            </w:r>
+                          </w:p>
+                        </w:txbxContent>
+                      </wps:txbx>
+                      <wps:bodyPr rot="0" spcFirstLastPara="0" vertOverflow="overflow" horzOverflow="overflow" vert="horz" wrap="square" lIns="91440" tIns="45720" rIns="91440" bIns="45720" numCol="1" spcCol="0" rtlCol="0" fromWordArt="0" anchor="ctr" anchorCtr="0" forceAA="0" compatLnSpc="1">
+                        <a:prstTxWarp prst="textNoShape">
+                          <a:avLst/>
+                        </a:prstTxWarp>
+                        <a:noAutofit/>
+                      </wps:bodyPr>
+                    </wps:wsp>
+                  </a:graphicData>
+                </a:graphic>
+                <wp14:sizeRelH relativeFrom="margin">
+                  <wp14:pctWidth>0</wp14:pctWidth>
+                </wp14:sizeRelH>
+                <wp14:sizeRelV relativeFrom="margin">
+                  <wp14:pctHeight>0</wp14:pctHeight>
+                </wp14:sizeRelV>
+              </wp:anchor>
+            </w:drawing>
+          </mc:Choice>
+          <mc:Fallback>
+            <w:pict>
+              <v:rect w14:anchorId="0AA083F2" id="Rectangle 43" o:spid="_x0000_s1028" style="position:absolute;margin-left:365.3pt;margin-top:19.3pt;width:51.15pt;height:29.2pt;z-index:251687936;visibility:visible;mso-wrap-style:square;mso-width-percent:0;mso-height-percent:0;mso-wrap-distance-left:9pt;mso-wrap-distance-top:0;mso-wrap-distance-right:9pt;mso-wrap-distance-bottom:0;mso-position-horizontal:absolute;mso-position-horizontal-relative:text;mso-position-vertical:absolute;mso-position-vertical-relative:text;mso-width-percent:0;mso-height-percent:0;mso-width-relative:margin;mso-height-relative:margin;v-text-anchor:middle" o:gfxdata="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" fillcolor="white [3201]" strokecolor="black [3213]" strokeweight="1pt">
+                <v:textbox>
+                  <w:txbxContent>
+                    <w:p>
+                      <w:pPr>
+                        <w:jc w:val="center"/>
+                      </w:pPr>
+                      <w:r>
+                        <w:t>Node 5</w:t>
+                      </w:r>
+                    </w:p>
+                  </w:txbxContent>
+                </v:textbox>
+              </v:rect>
+            </w:pict>
+          </mc:Fallback>
+        </mc:AlternateContent>
+      </w:r>
+      <w:r>
+        <w:rPr>
+          <w:noProof/>
+        </w:rPr>
+        <mc:AlternateContent>
+          <mc:Choice Requires="wps">
+            <w:drawing>
+              <wp:anchor distT="0" distB="0" distL="114300" distR="114300" simplePos="0" relativeHeight="251683840" behindDoc="0" locked="0" layoutInCell="1" allowOverlap="1" wp14:anchorId="0A90A80B" wp14:editId="6189FCEC">
+                <wp:simplePos x="0" y="0"/>
+                <wp:positionH relativeFrom="column">
+                  <wp:posOffset>3267777</wp:posOffset>
+                </wp:positionH>
+                <wp:positionV relativeFrom="paragraph">
+                  <wp:posOffset>225559</wp:posOffset>
+                </wp:positionV>
+                <wp:extent cx="649706" cy="370573"/>
+                <wp:effectExtent l="0" t="0" r="17145" b="10795"/>
+                <wp:wrapNone/>
+                <wp:docPr id="40" name="Rectangle 40"/>
+                <wp:cNvGraphicFramePr/>
+                <a:graphic xmlns:a="http://schemas.openxmlformats.org/drawingml/2006/main">
+                  <a:graphicData uri="http://schemas.microsoft.com/office/word/2010/wordprocessingShape">
+                    <wps:wsp>
+                      <wps:cNvSpPr/>
+                      <wps:spPr>
+                        <a:xfrm>
+                          <a:off x="0" y="0"/>
+                          <a:ext cx="649706" cy="370573"/>
+                        </a:xfrm>
+                        <a:prstGeom prst="rect">
+                          <a:avLst/>
+                        </a:prstGeom>
+                        <a:ln>
+                          <a:solidFill>
+                            <a:schemeClr val="tx1"/>
+                          </a:solidFill>
+                        </a:ln>
+                      </wps:spPr>
+                      <wps:style>
+                        <a:lnRef idx="2">
+                          <a:schemeClr val="accent6"/>
+                        </a:lnRef>
+                        <a:fillRef idx="1">
+                          <a:schemeClr val="lt1"/>
+                        </a:fillRef>
+                        <a:effectRef idx="0">
+                          <a:schemeClr val="accent6"/>
+                        </a:effectRef>
+                        <a:fontRef idx="minor">
+                          <a:schemeClr val="dk1"/>
+                        </a:fontRef>
+                      </wps:style>
+                      <wps:txbx>
+                        <w:txbxContent>
+                          <w:p>
+                            <w:pPr>
+                              <w:jc w:val="center"/>
+                            </w:pPr>
+                            <w:r>
+                              <w:t>Node 4</w:t>
+                            </w:r>
+                          </w:p>
+                        </w:txbxContent>
+                      </wps:txbx>
+                      <wps:bodyPr rot="0" spcFirstLastPara="0" vertOverflow="overflow" horzOverflow="overflow" vert="horz" wrap="square" lIns="91440" tIns="45720" rIns="91440" bIns="45720" numCol="1" spcCol="0" rtlCol="0" fromWordArt="0" anchor="ctr" anchorCtr="0" forceAA="0" compatLnSpc="1">
+                        <a:prstTxWarp prst="textNoShape">
+                          <a:avLst/>
+                        </a:prstTxWarp>
+                        <a:noAutofit/>
+                      </wps:bodyPr>
+                    </wps:wsp>
+                  </a:graphicData>
+                </a:graphic>
+                <wp14:sizeRelH relativeFrom="margin">
+                  <wp14:pctWidth>0</wp14:pctWidth>
+                </wp14:sizeRelH>
+                <wp14:sizeRelV relativeFrom="margin">
+                  <wp14:pctHeight>0</wp14:pctHeight>
+                </wp14:sizeRelV>
+              </wp:anchor>
+            </w:drawing>
+          </mc:Choice>
+          <mc:Fallback>
+            <w:pict>
+              <v:rect w14:anchorId="0A90A80B" id="Rectangle 40" o:spid="_x0000_s1029" style="position:absolute;margin-left:257.3pt;margin-top:17.75pt;width:51.15pt;height:29.2pt;z-index:251683840;visibility:visible;mso-wrap-style:square;mso-width-percent:0;mso-height-percent:0;mso-wrap-distance-left:9pt;mso-wrap-distance-top:0;mso-wrap-distance-right:9pt;mso-wrap-distance-bottom:0;mso-position-horizontal:absolute;mso-position-horizontal-relative:text;mso-position-vertical:absolute;mso-position-vertical-relative:text;mso-width-percent:0;mso-height-percent:0;mso-width-relative:margin;mso-height-relative:margin;v-text-anchor:middle" o:gfxdata="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" fillcolor="white [3201]" strokecolor="black [3213]" strokeweight="1pt">
+                <v:textbox>
+                  <w:txbxContent>
+                    <w:p>
+                      <w:pPr>
+                        <w:jc w:val="center"/>
+                      </w:pPr>
+                      <w:r>
+                        <w:t>Node 4</w:t>
+                      </w:r>
+                    </w:p>
+                  </w:txbxContent>
+                </v:textbox>
+              </v:rect>
+            </w:pict>
+          </mc:Fallback>
+        </mc:AlternateContent>
+      </w:r>
+      <w:r>
+        <w:rPr>
+          <w:noProof/>
+        </w:rPr>
+        <mc:AlternateContent>
+          <mc:Choice Requires="wps">
+            <w:drawing>
+              <wp:anchor distT="0" distB="0" distL="114300" distR="114300" simplePos="0" relativeHeight="251679744" behindDoc="0" locked="0" layoutInCell="1" allowOverlap="1" wp14:anchorId="6DC0CBAD" wp14:editId="05B8CF44">
+                <wp:simplePos x="0" y="0"/>
+                <wp:positionH relativeFrom="column">
+                  <wp:posOffset>1116531</wp:posOffset>
+                </wp:positionH>
+                <wp:positionV relativeFrom="paragraph">
+                  <wp:posOffset>240097</wp:posOffset>
+                </wp:positionV>
+                <wp:extent cx="649706" cy="370573"/>
+                <wp:effectExtent l="0" t="0" r="17145" b="10795"/>
+                <wp:wrapNone/>
+                <wp:docPr id="37" name="Rectangle 37"/>
+                <wp:cNvGraphicFramePr/>
+                <a:graphic xmlns:a="http://schemas.openxmlformats.org/drawingml/2006/main">
+                  <a:graphicData uri="http://schemas.microsoft.com/office/word/2010/wordprocessingShape">
+                    <wps:wsp>
+                      <wps:cNvSpPr/>
+                      <wps:spPr>
+                        <a:xfrm>
+                          <a:off x="0" y="0"/>
+                          <a:ext cx="649706" cy="370573"/>
+                        </a:xfrm>
+                        <a:prstGeom prst="rect">
+                          <a:avLst/>
+                        </a:prstGeom>
+                        <a:ln>
+                          <a:solidFill>
+                            <a:schemeClr val="tx1"/>
+                          </a:solidFill>
+                        </a:ln>
+                      </wps:spPr>
+                      <wps:style>
+                        <a:lnRef idx="2">
+                          <a:schemeClr val="accent6"/>
+                        </a:lnRef>
+                        <a:fillRef idx="1">
+                          <a:schemeClr val="lt1"/>
+                        </a:fillRef>
+                        <a:effectRef idx="0">
+                          <a:schemeClr val="accent6"/>
+                        </a:effectRef>
+                        <a:fontRef idx="minor">
+                          <a:schemeClr val="dk1"/>
+                        </a:fontRef>
+                      </wps:style>
+                      <wps:txbx>
+                        <w:txbxContent>
+                          <w:p>
+                            <w:pPr>
+                              <w:jc w:val="center"/>
+                            </w:pPr>
+                            <w:r>
+                              <w:t>Node 2</w:t>
+                            </w:r>
+                          </w:p>
+                        </w:txbxContent>
+                      </wps:txbx>
+                      <wps:bodyPr rot="0" spcFirstLastPara="0" vertOverflow="overflow" horzOverflow="overflow" vert="horz" wrap="square" lIns="91440" tIns="45720" rIns="91440" bIns="45720" numCol="1" spcCol="0" rtlCol="0" fromWordArt="0" anchor="ctr" anchorCtr="0" forceAA="0" compatLnSpc="1">
+                        <a:prstTxWarp prst="textNoShape">
+                          <a:avLst/>
+                        </a:prstTxWarp>
+                        <a:noAutofit/>
+                      </wps:bodyPr>
+                    </wps:wsp>
+                  </a:graphicData>
+                </a:graphic>
+                <wp14:sizeRelH relativeFrom="margin">
+                  <wp14:pctWidth>0</wp14:pctWidth>
+                </wp14:sizeRelH>
+                <wp14:sizeRelV relativeFrom="margin">
+                  <wp14:pctHeight>0</wp14:pctHeight>
+                </wp14:sizeRelV>
+              </wp:anchor>
+            </w:drawing>
+          </mc:Choice>
+          <mc:Fallback>
+            <w:pict>
+              <v:rect w14:anchorId="6DC0CBAD" id="Rectangle 37" o:spid="_x0000_s1030" style="position:absolute;margin-left:87.9pt;margin-top:18.9pt;width:51.15pt;height:29.2pt;z-index:251679744;visibility:visible;mso-wrap-style:square;mso-width-percent:0;mso-height-percent:0;mso-wrap-distance-left:9pt;mso-wrap-distance-top:0;mso-wrap-distance-right:9pt;mso-wrap-distance-bottom:0;mso-position-horizontal:absolute;mso-position-horizontal-relative:text;mso-position-vertical:absolute;mso-position-vertical-relative:text;mso-width-percent:0;mso-height-percent:0;mso-width-relative:margin;mso-height-relative:margin;v-text-anchor:middle" o:gfxdata="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" fillcolor="white [3201]" strokecolor="black [3213]" strokeweight="1pt">
+                <v:textbox>
+                  <w:txbxContent>
+                    <w:p>
+                      <w:pPr>
+                        <w:jc w:val="center"/>
+                      </w:pPr>
+                      <w:r>
+                        <w:t>Node 2</w:t>
+                      </w:r>
+                    </w:p>
+                  </w:txbxContent>
+                </v:textbox>
+              </v:rect>
+            </w:pict>
+          </mc:Fallback>
+        </mc:AlternateContent>
+      </w:r>
+      <w:r>
+        <w:rPr>
+          <w:noProof/>
+        </w:rPr>
+        <mc:AlternateContent>
+          <mc:Choice Requires="wps">
+            <w:drawing>
+              <wp:anchor distT="0" distB="0" distL="114300" distR="114300" simplePos="0" relativeHeight="251667456" behindDoc="0" locked="0" layoutInCell="1" allowOverlap="1" wp14:anchorId="44367E53" wp14:editId="1DF41BE7">
+                <wp:simplePos x="0" y="0"/>
+                <wp:positionH relativeFrom="column">
+                  <wp:posOffset>4211</wp:posOffset>
+                </wp:positionH>
+                <wp:positionV relativeFrom="paragraph">
+                  <wp:posOffset>237423</wp:posOffset>
+                </wp:positionV>
+                <wp:extent cx="649706" cy="370573"/>
+                <wp:effectExtent l="0" t="0" r="17145" b="10795"/>
+                <wp:wrapNone/>
+                <wp:docPr id="13" name="Rectangle 13"/>
+                <wp:cNvGraphicFramePr/>
+                <a:graphic xmlns:a="http://schemas.openxmlformats.org/drawingml/2006/main">
+                  <a:graphicData uri="http://schemas.microsoft.com/office/word/2010/wordprocessingShape">
+                    <wps:wsp>
+                      <wps:cNvSpPr/>
+                      <wps:spPr>
+                        <a:xfrm>
+                          <a:off x="0" y="0"/>
+                          <a:ext cx="649706" cy="370573"/>
+                        </a:xfrm>
+                        <a:prstGeom prst="rect">
+                          <a:avLst/>
+                        </a:prstGeom>
+                        <a:ln>
+                          <a:solidFill>
+                            <a:schemeClr val="tx1"/>
+                          </a:solidFill>
+                        </a:ln>
+                      </wps:spPr>
+                      <wps:style>
+                        <a:lnRef idx="2">
+                          <a:schemeClr val="accent6"/>
+                        </a:lnRef>
+                        <a:fillRef idx="1">
+                          <a:schemeClr val="lt1"/>
+                        </a:fillRef>
+                        <a:effectRef idx="0">
+                          <a:schemeClr val="accent6"/>
+                        </a:effectRef>
+                        <a:fontRef idx="minor">
+                          <a:schemeClr val="dk1"/>
+                        </a:fontRef>
+                      </wps:style>
+                      <wps:txbx>
+                        <w:txbxContent>
+                          <w:p>
+                            <w:pPr>
+                              <w:jc w:val="center"/>
+                            </w:pPr>
+                            <w:r>
+                              <w:t>Node 1</w:t>
+                            </w:r>
+                          </w:p>
+                        </w:txbxContent>
+                      </wps:txbx>
+                      <wps:bodyPr rot="0" spcFirstLastPara="0" vertOverflow="overflow" horzOverflow="overflow" vert="horz" wrap="square" lIns="91440" tIns="45720" rIns="91440" bIns="45720" numCol="1" spcCol="0" rtlCol="0" fromWordArt="0" anchor="ctr" anchorCtr="0" forceAA="0" compatLnSpc="1">
+                        <a:prstTxWarp prst="textNoShape">
+                          <a:avLst/>
+                        </a:prstTxWarp>
+                        <a:noAutofit/>
+                      </wps:bodyPr>
+                    </wps:wsp>
+                  </a:graphicData>
+                </a:graphic>
+                <wp14:sizeRelH relativeFrom="margin">
+                  <wp14:pctWidth>0</wp14:pctWidth>
+                </wp14:sizeRelH>
+                <wp14:sizeRelV relativeFrom="margin">
+                  <wp14:pctHeight>0</wp14:pctHeight>
+                </wp14:sizeRelV>
+              </wp:anchor>
+            </w:drawing>
+          </mc:Choice>
+          <mc:Fallback>
+            <w:pict>
+              <v:rect w14:anchorId="44367E53" id="Rectangle 13" o:spid="_x0000_s1031" style="position:absolute;margin-left:.35pt;margin-top:18.7pt;width:51.15pt;height:29.2pt;z-index:251667456;visibility:visible;mso-wrap-style:square;mso-width-percent:0;mso-height-percent:0;mso-wrap-distance-left:9pt;mso-wrap-distance-top:0;mso-wrap-distance-right:9pt;mso-wrap-distance-bottom:0;mso-position-horizontal:absolute;mso-position-horizontal-relative:text;mso-position-vertical:absolute;mso-position-vertical-relative:text;mso-width-percent:0;mso-height-percent:0;mso-width-relative:margin;mso-height-relative:margin;v-text-anchor:middle" o:gfxdata="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" fillcolor="white [3201]" strokecolor="black [3213]" strokeweight="1pt">
+                <v:textbox>
+                  <w:txbxContent>
+                    <w:p>
+                      <w:pPr>
+                        <w:jc w:val="center"/>
+                      </w:pPr>
+                      <w:r>
+                        <w:t>Node 1</w:t>
+                      </w:r>
+                    </w:p>
+                  </w:txbxContent>
+                </v:textbox>
+              </v:rect>
+            </w:pict>
+          </mc:Fallback>
+        </mc:AlternateContent>
+      </w:r>
+      <w:r>
+        <w:rPr>
+          <w:noProof/>
+        </w:rPr>
+        <mc:AlternateContent>
+          <mc:Choice Requires="wps">
+            <w:drawing>
+              <wp:anchor distT="0" distB="0" distL="114300" distR="114300" simplePos="0" relativeHeight="251675648" behindDoc="0" locked="0" layoutInCell="1" allowOverlap="1" wp14:anchorId="2DC6EBBD" wp14:editId="38DF293C">
+                <wp:simplePos x="0" y="0"/>
+                <wp:positionH relativeFrom="column">
+                  <wp:posOffset>2165684</wp:posOffset>
+                </wp:positionH>
+                <wp:positionV relativeFrom="paragraph">
+                  <wp:posOffset>227397</wp:posOffset>
+                </wp:positionV>
+                <wp:extent cx="649605" cy="370205"/>
+                <wp:effectExtent l="0" t="0" r="17145" b="10795"/>
+                <wp:wrapNone/>
+                <wp:docPr id="34" name="Rectangle 34"/>
+                <wp:cNvGraphicFramePr/>
+                <a:graphic xmlns:a="http://schemas.openxmlformats.org/drawingml/2006/main">
+                  <a:graphicData uri="http://schemas.microsoft.com/office/word/2010/wordprocessingShape">
+                    <wps:wsp>
+                      <wps:cNvSpPr/>
+                      <wps:spPr>
+                        <a:xfrm>
+                          <a:off x="0" y="0"/>
+                          <a:ext cx="649605" cy="370205"/>
+                        </a:xfrm>
+                        <a:prstGeom prst="rect">
+                          <a:avLst/>
+                        </a:prstGeom>
+                        <a:ln>
+                          <a:solidFill>
+                            <a:schemeClr val="tx1"/>
+                          </a:solidFill>
+                        </a:ln>
+                      </wps:spPr>
+                      <wps:style>
+                        <a:lnRef idx="2">
+                          <a:schemeClr val="accent6"/>
+                        </a:lnRef>
+                        <a:fillRef idx="1">
+                          <a:schemeClr val="lt1"/>
+                        </a:fillRef>
+                        <a:effectRef idx="0">
+                          <a:schemeClr val="accent6"/>
+                        </a:effectRef>
+                        <a:fontRef idx="minor">
+                          <a:schemeClr val="dk1"/>
+                        </a:fontRef>
+                      </wps:style>
+                      <wps:txbx>
+                        <w:txbxContent>
+                          <w:p>
+                            <w:pPr>
+                              <w:jc w:val="center"/>
+                            </w:pPr>
+                            <w:r>
+                              <w:t>Node 3</w:t>
+                            </w:r>
+                          </w:p>
+                        </w:txbxContent>
+                      </wps:txbx>
+                      <wps:bodyPr rot="0" spcFirstLastPara="0" vertOverflow="overflow" horzOverflow="overflow" vert="horz" wrap="square" lIns="91440" tIns="45720" rIns="91440" bIns="45720" numCol="1" spcCol="0" rtlCol="0" fromWordArt="0" anchor="ctr" anchorCtr="0" forceAA="0" compatLnSpc="1">
+                        <a:prstTxWarp prst="textNoShape">
+                          <a:avLst/>
+                        </a:prstTxWarp>
+                        <a:noAutofit/>
+                      </wps:bodyPr>
+                    </wps:wsp>
+                  </a:graphicData>
+                </a:graphic>
+                <wp14:sizeRelH relativeFrom="margin">
+                  <wp14:pctWidth>0</wp14:pctWidth>
+                </wp14:sizeRelH>
+                <wp14:sizeRelV relativeFrom="margin">
+                  <wp14:pctHeight>0</wp14:pctHeight>
+                </wp14:sizeRelV>
+              </wp:anchor>
+            </w:drawing>
+          </mc:Choice>
+          <mc:Fallback>
+            <w:pict>
+              <v:rect w14:anchorId="2DC6EBBD" id="Rectangle 34" o:spid="_x0000_s1032" style="position:absolute;margin-left:170.55pt;margin-top:17.9pt;width:51.15pt;height:29.15pt;z-index:251675648;visibility:visible;mso-wrap-style:square;mso-width-percent:0;mso-height-percent:0;mso-wrap-distance-left:9pt;mso-wrap-distance-top:0;mso-wrap-distance-right:9pt;mso-wrap-distance-bottom:0;mso-position-horizontal:absolute;mso-position-horizontal-relative:text;mso-position-vertical:absolute;mso-position-vertical-relative:text;mso-width-percent:0;mso-height-percent:0;mso-width-relative:margin;mso-height-relative:margin;v-text-anchor:middle" o:gfxdata="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" fillcolor="white [3201]" strokecolor="black [3213]" strokeweight="1pt">
+                <v:textbox>
+                  <w:txbxContent>
+                    <w:p>
+                      <w:pPr>
+                        <w:jc w:val="center"/>
+                      </w:pPr>
+                      <w:r>
+                        <w:t>Node 3</w:t>
+                      </w:r>
+                    </w:p>
+                  </w:txbxContent>
+                </v:textbox>
+              </v:rect>
+            </w:pict>
+          </mc:Fallback>
+        </mc:AlternateContent>
+      </w:r>
+    </w:p>
+    <w:p/>
+    <w:p>
+      <w:r>
+        <w:rPr>
+          <w:noProof/>
+        </w:rPr>
+        <mc:AlternateContent>
+          <mc:Choice Requires="wps">
+            <w:drawing>
+              <wp:anchor distT="0" distB="0" distL="114300" distR="114300" simplePos="0" relativeHeight="251688960" behindDoc="0" locked="0" layoutInCell="1" allowOverlap="1" wp14:anchorId="54E8F409" wp14:editId="54CB42CA">
+                <wp:simplePos x="0" y="0"/>
+                <wp:positionH relativeFrom="column">
+                  <wp:posOffset>4966970</wp:posOffset>
+                </wp:positionH>
+                <wp:positionV relativeFrom="paragraph">
+                  <wp:posOffset>27305</wp:posOffset>
+                </wp:positionV>
+                <wp:extent cx="4445" cy="192405"/>
+                <wp:effectExtent l="19050" t="19050" r="33655" b="36195"/>
+                <wp:wrapNone/>
+                <wp:docPr id="44" name="Straight Connector 44"/>
+                <wp:cNvGraphicFramePr/>
+                <a:graphic xmlns:a="http://schemas.openxmlformats.org/drawingml/2006/main">
+                  <a:graphicData uri="http://schemas.microsoft.com/office/word/2010/wordprocessingShape">
+                    <wps:wsp>
+                      <wps:cNvCnPr/>
+                      <wps:spPr>
+                        <a:xfrm flipH="1">
+                          <a:off x="0" y="0"/>
+                          <a:ext cx="4445" cy="192405"/>
+                        </a:xfrm>
+                        <a:prstGeom prst="line">
+                          <a:avLst/>
+                        </a:prstGeom>
+                        <a:ln w="28575"/>
+                      </wps:spPr>
+                      <wps:style>
+                        <a:lnRef idx="1">
+                          <a:schemeClr val="dk1"/>
+                        </a:lnRef>
+                        <a:fillRef idx="0">
+                          <a:schemeClr val="dk1"/>
+                        </a:fillRef>
+                        <a:effectRef idx="0">
+                          <a:schemeClr val="dk1"/>
+                        </a:effectRef>
+                        <a:fontRef idx="minor">
+                          <a:schemeClr val="tx1"/>
+                        </a:fontRef>
+                      </wps:style>
+                      <wps:bodyPr/>
+                    </wps:wsp>
+                  </a:graphicData>
+                </a:graphic>
+              </wp:anchor>
+            </w:drawing>
+          </mc:Choice>
+          <mc:Fallback>
+            <w:pict>
+              <v:line w14:anchorId="6E89E7F6" id="Straight Connector 44" o:spid="_x0000_s1026" style="position:absolute;flip:x;z-index:251688960;visibility:visible;mso-wrap-style:square;mso-wrap-distance-left:9pt;mso-wrap-distance-top:0;mso-wrap-distance-right:9pt;mso-wrap-distance-bottom:0;mso-position-horizontal:absolute;mso-position-horizontal-relative:text;mso-position-vertical:absolute;mso-position-vertical-relative:text" from="391.1pt,2.15pt" to="391.45pt,17.3pt" o:gfxdata="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" strokecolor="black [3200]" strokeweight="2.25pt">
+                <v:stroke joinstyle="miter"/>
+              </v:line>
+            </w:pict>
+          </mc:Fallback>
+        </mc:AlternateContent>
+      </w:r>
+      <w:r>
+        <w:rPr>
+          <w:noProof/>
+        </w:rPr>
+        <mc:AlternateContent>
+          <mc:Choice Requires="wps">
+            <w:drawing>
+              <wp:anchor distT="0" distB="0" distL="114300" distR="114300" simplePos="0" relativeHeight="251680768" behindDoc="0" locked="0" layoutInCell="1" allowOverlap="1" wp14:anchorId="35CA8A0A" wp14:editId="6DAEAB84">
+                <wp:simplePos x="0" y="0"/>
+                <wp:positionH relativeFrom="column">
+                  <wp:posOffset>1443990</wp:posOffset>
+                </wp:positionH>
+                <wp:positionV relativeFrom="paragraph">
+                  <wp:posOffset>37465</wp:posOffset>
+                </wp:positionV>
+                <wp:extent cx="4445" cy="192405"/>
+                <wp:effectExtent l="19050" t="19050" r="33655" b="36195"/>
+                <wp:wrapNone/>
+                <wp:docPr id="38" name="Straight Connector 38"/>
+                <wp:cNvGraphicFramePr/>
+                <a:graphic xmlns:a="http://schemas.openxmlformats.org/drawingml/2006/main">
+                  <a:graphicData uri="http://schemas.microsoft.com/office/word/2010/wordprocessingShape">
+                    <wps:wsp>
+                      <wps:cNvCnPr/>
+                      <wps:spPr>
+                        <a:xfrm flipH="1">
+                          <a:off x="0" y="0"/>
+                          <a:ext cx="4445" cy="192405"/>
+                        </a:xfrm>
+                        <a:prstGeom prst="line">
+                          <a:avLst/>
+                        </a:prstGeom>
+                        <a:ln w="28575"/>
+                      </wps:spPr>
+                      <wps:style>
+                        <a:lnRef idx="1">
+                          <a:schemeClr val="dk1"/>
+                        </a:lnRef>
+                        <a:fillRef idx="0">
+                          <a:schemeClr val="dk1"/>
+                        </a:fillRef>
+                        <a:effectRef idx="0">
+                          <a:schemeClr val="dk1"/>
+                        </a:effectRef>
+                        <a:fontRef idx="minor">
+                          <a:schemeClr val="tx1"/>
+                        </a:fontRef>
+                      </wps:style>
+                      <wps:bodyPr/>
+                    </wps:wsp>
+                  </a:graphicData>
+                </a:graphic>
+              </wp:anchor>
+            </w:drawing>
+          </mc:Choice>
+          <mc:Fallback>
+            <w:pict>
+              <v:line w14:anchorId="051E20D9" id="Straight Connector 38" o:spid="_x0000_s1026" style="position:absolute;flip:x;z-index:251680768;visibility:visible;mso-wrap-style:square;mso-wrap-distance-left:9pt;mso-wrap-distance-top:0;mso-wrap-distance-right:9pt;mso-wrap-distance-bottom:0;mso-position-horizontal:absolute;mso-position-horizontal-relative:text;mso-position-vertical:absolute;mso-position-vertical-relative:text" from="113.7pt,2.95pt" to="114.05pt,18.1pt" o:gfxdata="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" strokecolor="black [3200]" strokeweight="2.25pt">
+                <v:stroke joinstyle="miter"/>
+              </v:line>
+            </w:pict>
+          </mc:Fallback>
+        </mc:AlternateContent>
+      </w:r>
+      <w:r>
+        <w:rPr>
+          <w:noProof/>
+        </w:rPr>
+        <mc:AlternateContent>
+          <mc:Choice Requires="wps">
+            <w:drawing>
+              <wp:anchor distT="0" distB="0" distL="114300" distR="114300" simplePos="0" relativeHeight="251684864" behindDoc="0" locked="0" layoutInCell="1" allowOverlap="1" wp14:anchorId="00974B97" wp14:editId="633A8C1E">
+                <wp:simplePos x="0" y="0"/>
+                <wp:positionH relativeFrom="column">
+                  <wp:posOffset>3595370</wp:posOffset>
+                </wp:positionH>
+                <wp:positionV relativeFrom="paragraph">
+                  <wp:posOffset>27305</wp:posOffset>
+                </wp:positionV>
+                <wp:extent cx="4445" cy="192405"/>
+                <wp:effectExtent l="19050" t="19050" r="33655" b="36195"/>
+                <wp:wrapNone/>
+                <wp:docPr id="41" name="Straight Connector 41"/>
+                <wp:cNvGraphicFramePr/>
+                <a:graphic xmlns:a="http://schemas.openxmlformats.org/drawingml/2006/main">
+                  <a:graphicData uri="http://schemas.microsoft.com/office/word/2010/wordprocessingShape">
+                    <wps:wsp>
+                      <wps:cNvCnPr/>
+                      <wps:spPr>
+                        <a:xfrm flipH="1">
+                          <a:off x="0" y="0"/>
+                          <a:ext cx="4445" cy="192405"/>
+                        </a:xfrm>
+                        <a:prstGeom prst="line">
+                          <a:avLst/>
+                        </a:prstGeom>
+                        <a:ln w="28575"/>
+                      </wps:spPr>
+                      <wps:style>
+                        <a:lnRef idx="1">
+                          <a:schemeClr val="dk1"/>
+                        </a:lnRef>
+                        <a:fillRef idx="0">
+                          <a:schemeClr val="dk1"/>
+                        </a:fillRef>
+                        <a:effectRef idx="0">
+                          <a:schemeClr val="dk1"/>
+                        </a:effectRef>
+                        <a:fontRef idx="minor">
+                          <a:schemeClr val="tx1"/>
+                        </a:fontRef>
+                      </wps:style>
+                      <wps:bodyPr/>
+                    </wps:wsp>
+                  </a:graphicData>
+                </a:graphic>
+              </wp:anchor>
+            </w:drawing>
+          </mc:Choice>
+          <mc:Fallback>
+            <w:pict>
+              <v:line w14:anchorId="1FD8345B" id="Straight Connector 41" o:spid="_x0000_s1026" style="position:absolute;flip:x;z-index:251684864;visibility:visible;mso-wrap-style:square;mso-wrap-distance-left:9pt;mso-wrap-distance-top:0;mso-wrap-distance-right:9pt;mso-wrap-distance-bottom:0;mso-position-horizontal:absolute;mso-position-horizontal-relative:text;mso-position-vertical:absolute;mso-position-vertical-relative:text" from="283.1pt,2.15pt" to="283.45pt,17.3pt" o:gfxdata="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" strokecolor="black [3200]" strokeweight="2.25pt">
+                <v:stroke joinstyle="miter"/>
+              </v:line>
+            </w:pict>
+          </mc:Fallback>
+        </mc:AlternateContent>
+      </w:r>
+      <w:r>
+        <w:rPr>
+          <w:noProof/>
+        </w:rPr>
+        <mc:AlternateContent>
+          <mc:Choice Requires="wps">
+            <w:drawing>
+              <wp:anchor distT="0" distB="0" distL="114300" distR="114300" simplePos="0" relativeHeight="251676672" behindDoc="0" locked="0" layoutInCell="1" allowOverlap="1" wp14:anchorId="34733FE4" wp14:editId="28117F72">
+                <wp:simplePos x="0" y="0"/>
+                <wp:positionH relativeFrom="column">
+                  <wp:posOffset>2488565</wp:posOffset>
+                </wp:positionH>
+                <wp:positionV relativeFrom="paragraph">
+                  <wp:posOffset>29210</wp:posOffset>
+                </wp:positionV>
+                <wp:extent cx="4445" cy="192405"/>
+                <wp:effectExtent l="19050" t="19050" r="33655" b="36195"/>
+                <wp:wrapNone/>
+                <wp:docPr id="35" name="Straight Connector 35"/>
+                <wp:cNvGraphicFramePr/>
+                <a:graphic xmlns:a="http://schemas.openxmlformats.org/drawingml/2006/main">
+                  <a:graphicData uri="http://schemas.microsoft.com/office/word/2010/wordprocessingShape">
+                    <wps:wsp>
+                      <wps:cNvCnPr/>
+                      <wps:spPr>
+                        <a:xfrm flipH="1">
+                          <a:off x="0" y="0"/>
+                          <a:ext cx="4445" cy="192405"/>
+                        </a:xfrm>
+                        <a:prstGeom prst="line">
+                          <a:avLst/>
+                        </a:prstGeom>
+                        <a:ln w="28575"/>
+                      </wps:spPr>
+                      <wps:style>
+                        <a:lnRef idx="1">
+                          <a:schemeClr val="dk1"/>
+                        </a:lnRef>
+                        <a:fillRef idx="0">
+                          <a:schemeClr val="dk1"/>
+                        </a:fillRef>
+                        <a:effectRef idx="0">
+                          <a:schemeClr val="dk1"/>
+                        </a:effectRef>
+                        <a:fontRef idx="minor">
+                          <a:schemeClr val="tx1"/>
+                        </a:fontRef>
+                      </wps:style>
+                      <wps:bodyPr/>
+                    </wps:wsp>
+                  </a:graphicData>
+                </a:graphic>
+              </wp:anchor>
+            </w:drawing>
+          </mc:Choice>
+          <mc:Fallback>
+            <w:pict>
+              <v:line w14:anchorId="366F74F5" id="Straight Connector 35" o:spid="_x0000_s1026" style="position:absolute;flip:x;z-index:251676672;visibility:visible;mso-wrap-style:square;mso-wrap-distance-left:9pt;mso-wrap-distance-top:0;mso-wrap-distance-right:9pt;mso-wrap-distance-bottom:0;mso-position-horizontal:absolute;mso-position-horizontal-relative:text;mso-position-vertical:absolute;mso-position-vertical-relative:text" from="195.95pt,2.3pt" to="196.3pt,17.45pt" o:gfxdata="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" strokecolor="black [3200]" strokeweight="2.25pt">
+                <v:stroke joinstyle="miter"/>
+              </v:line>
+            </w:pict>
+          </mc:Fallback>
+        </mc:AlternateContent>
+      </w:r>
+      <w:r>
+        <w:rPr>
+          <w:noProof/>
+        </w:rPr>
+        <mc:AlternateContent>
+          <mc:Choice Requires="wps">
+            <w:drawing>
+              <wp:anchor distT="0" distB="0" distL="114300" distR="114300" simplePos="0" relativeHeight="251689984" behindDoc="0" locked="0" layoutInCell="1" allowOverlap="1" wp14:anchorId="3F9D4A69" wp14:editId="1464166B">
+                <wp:simplePos x="0" y="0"/>
+                <wp:positionH relativeFrom="column">
+                  <wp:posOffset>4783455</wp:posOffset>
+                </wp:positionH>
+                <wp:positionV relativeFrom="paragraph">
+                  <wp:posOffset>202565</wp:posOffset>
+                </wp:positionV>
+                <wp:extent cx="351155" cy="86360"/>
+                <wp:effectExtent l="0" t="0" r="10795" b="27940"/>
+                <wp:wrapNone/>
+                <wp:docPr id="45" name="Rectangle 45"/>
+                <wp:cNvGraphicFramePr/>
+                <a:graphic xmlns:a="http://schemas.openxmlformats.org/drawingml/2006/main">
+                  <a:graphicData uri="http://schemas.microsoft.com/office/word/2010/wordprocessingShape">
+                    <wps:wsp>
+                      <wps:cNvSpPr/>
+                      <wps:spPr>
+                        <a:xfrm>
+                          <a:off x="0" y="0"/>
+                          <a:ext cx="351155" cy="86360"/>
+                        </a:xfrm>
+                        <a:prstGeom prst="rect">
+                          <a:avLst/>
+                        </a:prstGeom>
+                        <a:ln>
+                          <a:solidFill>
+                            <a:schemeClr val="tx1"/>
+                          </a:solidFill>
+                        </a:ln>
+                      </wps:spPr>
+                      <wps:style>
+                        <a:lnRef idx="2">
+                          <a:schemeClr val="accent6"/>
+                        </a:lnRef>
+                        <a:fillRef idx="1">
+                          <a:schemeClr val="lt1"/>
+                        </a:fillRef>
+                        <a:effectRef idx="0">
+                          <a:schemeClr val="accent6"/>
+                        </a:effectRef>
+                        <a:fontRef idx="minor">
+                          <a:schemeClr val="dk1"/>
+                        </a:fontRef>
+                      </wps:style>
+                      <wps:bodyPr rot="0" spcFirstLastPara="0" vertOverflow="overflow" horzOverflow="overflow" vert="horz" wrap="square" lIns="91440" tIns="45720" rIns="91440" bIns="45720" numCol="1" spcCol="0" rtlCol="0" fromWordArt="0" anchor="ctr" anchorCtr="0" forceAA="0" compatLnSpc="1">
+                        <a:prstTxWarp prst="textNoShape">
+                          <a:avLst/>
+                        </a:prstTxWarp>
+                        <a:noAutofit/>
+                      </wps:bodyPr>
+                    </wps:wsp>
+                  </a:graphicData>
+                </a:graphic>
+                <wp14:sizeRelV relativeFrom="margin">
+                  <wp14:pctHeight>0</wp14:pctHeight>
+                </wp14:sizeRelV>
+              </wp:anchor>
+            </w:drawing>
+          </mc:Choice>
+          <mc:Fallback>
+            <w:pict>
+              <v:rect w14:anchorId="3202D50A" id="Rectangle 45" o:spid="_x0000_s1026" style="position:absolute;margin-left:376.65pt;margin-top:15.95pt;width:27.65pt;height:6.8pt;z-index:251689984;visibility:visible;mso-wrap-style:square;mso-height-percent:0;mso-wrap-distance-left:9pt;mso-wrap-distance-top:0;mso-wrap-distance-right:9pt;mso-wrap-distance-bottom:0;mso-position-horizontal:absolute;mso-position-horizontal-relative:text;mso-position-vertical:absolute;mso-position-vertical-relative:text;mso-height-percent:0;mso-height-relative:margin;v-text-anchor:middle" o:gfxdata="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" fillcolor="white [3201]" strokecolor="black [3213]" strokeweight="1pt"/>
+            </w:pict>
+          </mc:Fallback>
+        </mc:AlternateContent>
+      </w:r>
+      <w:r>
+        <w:rPr>
+          <w:noProof/>
+        </w:rPr>
+        <mc:AlternateContent>
+          <mc:Choice Requires="wps">
+            <w:drawing>
+              <wp:anchor distT="0" distB="0" distL="114300" distR="114300" simplePos="0" relativeHeight="251685888" behindDoc="0" locked="0" layoutInCell="1" allowOverlap="1" wp14:anchorId="5267E2DF" wp14:editId="44B7A114">
+                <wp:simplePos x="0" y="0"/>
+                <wp:positionH relativeFrom="column">
+                  <wp:posOffset>3411922</wp:posOffset>
+                </wp:positionH>
+                <wp:positionV relativeFrom="paragraph">
+                  <wp:posOffset>183649</wp:posOffset>
+                </wp:positionV>
+                <wp:extent cx="351155" cy="86360"/>
+                <wp:effectExtent l="0" t="0" r="10795" b="27940"/>
+                <wp:wrapNone/>
+                <wp:docPr id="42" name="Rectangle 42"/>
+                <wp:cNvGraphicFramePr/>
+                <a:graphic xmlns:a="http://schemas.openxmlformats.org/drawingml/2006/main">
+                  <a:graphicData uri="http://schemas.microsoft.com/office/word/2010/wordprocessingShape">
+                    <wps:wsp>
+                      <wps:cNvSpPr/>
+                      <wps:spPr>
+                        <a:xfrm>
+                          <a:off x="0" y="0"/>
+                          <a:ext cx="351155" cy="86360"/>
+                        </a:xfrm>
+                        <a:prstGeom prst="rect">
+                          <a:avLst/>
+                        </a:prstGeom>
+                        <a:ln>
+                          <a:solidFill>
+                            <a:schemeClr val="tx1"/>
+                          </a:solidFill>
+                        </a:ln>
+                      </wps:spPr>
+                      <wps:style>
+                        <a:lnRef idx="2">
+                          <a:schemeClr val="accent6"/>
+                        </a:lnRef>
+                        <a:fillRef idx="1">
+                          <a:schemeClr val="lt1"/>
+                        </a:fillRef>
+                        <a:effectRef idx="0">
+                          <a:schemeClr val="accent6"/>
+                        </a:effectRef>
+                        <a:fontRef idx="minor">
+                          <a:schemeClr val="dk1"/>
+                        </a:fontRef>
+                      </wps:style>
+                      <wps:bodyPr rot="0" spcFirstLastPara="0" vertOverflow="overflow" horzOverflow="overflow" vert="horz" wrap="square" lIns="91440" tIns="45720" rIns="91440" bIns="45720" numCol="1" spcCol="0" rtlCol="0" fromWordArt="0" anchor="ctr" anchorCtr="0" forceAA="0" compatLnSpc="1">
+                        <a:prstTxWarp prst="textNoShape">
+                          <a:avLst/>
+                        </a:prstTxWarp>
+                        <a:noAutofit/>
+                      </wps:bodyPr>
+                    </wps:wsp>
+                  </a:graphicData>
+                </a:graphic>
+                <wp14:sizeRelV relativeFrom="margin">
+                  <wp14:pctHeight>0</wp14:pctHeight>
+                </wp14:sizeRelV>
+              </wp:anchor>
+            </w:drawing>
+          </mc:Choice>
+          <mc:Fallback>
+            <w:pict>
+              <v:rect w14:anchorId="0C89F0C2" id="Rectangle 42" o:spid="_x0000_s1026" style="position:absolute;margin-left:268.65pt;margin-top:14.45pt;width:27.65pt;height:6.8pt;z-index:251685888;visibility:visible;mso-wrap-style:square;mso-height-percent:0;mso-wrap-distance-left:9pt;mso-wrap-distance-top:0;mso-wrap-distance-right:9pt;mso-wrap-distance-bottom:0;mso-position-horizontal:absolute;mso-position-horizontal-relative:text;mso-position-vertical:absolute;mso-position-vertical-relative:text;mso-height-percent:0;mso-height-relative:margin;v-text-anchor:middle" o:gfxdata="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" fillcolor="white [3201]" strokecolor="black [3213]" strokeweight="1pt"/>
+            </w:pict>
+          </mc:Fallback>
+        </mc:AlternateContent>
+      </w:r>
+      <w:r>
+        <w:rPr>
+          <w:noProof/>
+        </w:rPr>
+        <mc:AlternateContent>
+          <mc:Choice Requires="wps">
+            <w:drawing>
+              <wp:anchor distT="0" distB="0" distL="114300" distR="114300" simplePos="0" relativeHeight="251681792" behindDoc="0" locked="0" layoutInCell="1" allowOverlap="1" wp14:anchorId="4B22FABD" wp14:editId="27FB35F2">
+                <wp:simplePos x="0" y="0"/>
+                <wp:positionH relativeFrom="column">
+                  <wp:posOffset>1260676</wp:posOffset>
+                </wp:positionH>
+                <wp:positionV relativeFrom="paragraph">
+                  <wp:posOffset>198187</wp:posOffset>
+                </wp:positionV>
+                <wp:extent cx="351155" cy="86360"/>
+                <wp:effectExtent l="0" t="0" r="10795" b="27940"/>
+                <wp:wrapNone/>
+                <wp:docPr id="39" name="Rectangle 39"/>
+                <wp:cNvGraphicFramePr/>
+                <a:graphic xmlns:a="http://schemas.openxmlformats.org/drawingml/2006/main">
+                  <a:graphicData uri="http://schemas.microsoft.com/office/word/2010/wordprocessingShape">
+                    <wps:wsp>
+                      <wps:cNvSpPr/>
+                      <wps:spPr>
+                        <a:xfrm>
+                          <a:off x="0" y="0"/>
+                          <a:ext cx="351155" cy="86360"/>
+                        </a:xfrm>
+                        <a:prstGeom prst="rect">
+                          <a:avLst/>
+                        </a:prstGeom>
+                        <a:ln>
+                          <a:solidFill>
+                            <a:schemeClr val="tx1"/>
+                          </a:solidFill>
+                        </a:ln>
+                      </wps:spPr>
+                      <wps:style>
+                        <a:lnRef idx="2">
+                          <a:schemeClr val="accent6"/>
+                        </a:lnRef>
+                        <a:fillRef idx="1">
+                          <a:schemeClr val="lt1"/>
+                        </a:fillRef>
+                        <a:effectRef idx="0">
+                          <a:schemeClr val="accent6"/>
+                        </a:effectRef>
+                        <a:fontRef idx="minor">
+                          <a:schemeClr val="dk1"/>
+                        </a:fontRef>
+                      </wps:style>
+                      <wps:bodyPr rot="0" spcFirstLastPara="0" vertOverflow="overflow" horzOverflow="overflow" vert="horz" wrap="square" lIns="91440" tIns="45720" rIns="91440" bIns="45720" numCol="1" spcCol="0" rtlCol="0" fromWordArt="0" anchor="ctr" anchorCtr="0" forceAA="0" compatLnSpc="1">
+                        <a:prstTxWarp prst="textNoShape">
+                          <a:avLst/>
+                        </a:prstTxWarp>
+                        <a:noAutofit/>
+                      </wps:bodyPr>
+                    </wps:wsp>
+                  </a:graphicData>
+                </a:graphic>
+                <wp14:sizeRelV relativeFrom="margin">
+                  <wp14:pctHeight>0</wp14:pctHeight>
+                </wp14:sizeRelV>
+              </wp:anchor>
+            </w:drawing>
+          </mc:Choice>
+          <mc:Fallback>
+            <w:pict>
+              <v:rect w14:anchorId="53C106B4" id="Rectangle 39" o:spid="_x0000_s1026" style="position:absolute;margin-left:99.25pt;margin-top:15.6pt;width:27.65pt;height:6.8pt;z-index:251681792;visibility:visible;mso-wrap-style:square;mso-height-percent:0;mso-wrap-distance-left:9pt;mso-wrap-distance-top:0;mso-wrap-distance-right:9pt;mso-wrap-distance-bottom:0;mso-position-horizontal:absolute;mso-position-horizontal-relative:text;mso-position-vertical:absolute;mso-position-vertical-relative:text;mso-height-percent:0;mso-height-relative:margin;v-text-anchor:middle" o:gfxdata="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" fillcolor="white [3201]" strokecolor="black [3213]" strokeweight="1pt"/>
+            </w:pict>
+          </mc:Fallback>
+        </mc:AlternateContent>
+      </w:r>
+      <w:r>
+        <w:rPr>
+          <w:noProof/>
+        </w:rPr>
+        <mc:AlternateContent>
+          <mc:Choice Requires="wps">
+            <w:drawing>
+              <wp:anchor distT="0" distB="0" distL="114300" distR="114300" simplePos="0" relativeHeight="251668480" behindDoc="0" locked="0" layoutInCell="1" allowOverlap="1" wp14:anchorId="175FAE81" wp14:editId="6B515443">
+                <wp:simplePos x="0" y="0"/>
+                <wp:positionH relativeFrom="column">
+                  <wp:posOffset>331470</wp:posOffset>
+                </wp:positionH>
+                <wp:positionV relativeFrom="paragraph">
+                  <wp:posOffset>26035</wp:posOffset>
+                </wp:positionV>
+                <wp:extent cx="4445" cy="192405"/>
+                <wp:effectExtent l="19050" t="19050" r="33655" b="36195"/>
+                <wp:wrapNone/>
+                <wp:docPr id="17" name="Straight Connector 17"/>
+                <wp:cNvGraphicFramePr/>
+                <a:graphic xmlns:a="http://schemas.openxmlformats.org/drawingml/2006/main">
+                  <a:graphicData uri="http://schemas.microsoft.com/office/word/2010/wordprocessingShape">
+                    <wps:wsp>
+                      <wps:cNvCnPr/>
+                      <wps:spPr>
+                        <a:xfrm flipH="1">
+                          <a:off x="0" y="0"/>
+                          <a:ext cx="4445" cy="192405"/>
+                        </a:xfrm>
+                        <a:prstGeom prst="line">
+                          <a:avLst/>
+                        </a:prstGeom>
+                        <a:ln w="28575"/>
+                      </wps:spPr>
+                      <wps:style>
+                        <a:lnRef idx="1">
+                          <a:schemeClr val="dk1"/>
+                        </a:lnRef>
+                        <a:fillRef idx="0">
+                          <a:schemeClr val="dk1"/>
+                        </a:fillRef>
+                        <a:effectRef idx="0">
+                          <a:schemeClr val="dk1"/>
+                        </a:effectRef>
+                        <a:fontRef idx="minor">
+                          <a:schemeClr val="tx1"/>
+                        </a:fontRef>
+                      </wps:style>
+                      <wps:bodyPr/>
+                    </wps:wsp>
+                  </a:graphicData>
+                </a:graphic>
+              </wp:anchor>
+            </w:drawing>
+          </mc:Choice>
+          <mc:Fallback>
+            <w:pict>
+              <v:line w14:anchorId="1A6BE757" id="Straight Connector 17" o:spid="_x0000_s1026" style="position:absolute;flip:x;z-index:251668480;visibility:visible;mso-wrap-style:square;mso-wrap-distance-left:9pt;mso-wrap-distance-top:0;mso-wrap-distance-right:9pt;mso-wrap-distance-bottom:0;mso-position-horizontal:absolute;mso-position-horizontal-relative:text;mso-position-vertical:absolute;mso-position-vertical-relative:text" from="26.1pt,2.05pt" to="26.45pt,17.2pt" o:gfxdata="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" strokecolor="black [3200]" strokeweight="2.25pt">
+                <v:stroke joinstyle="miter"/>
+              </v:line>
+            </w:pict>
+          </mc:Fallback>
+        </mc:AlternateContent>
+      </w:r>
+      <w:r>
+        <w:rPr>
+          <w:noProof/>
+        </w:rPr>
+        <mc:AlternateContent>
+          <mc:Choice Requires="wps">
+            <w:drawing>
+              <wp:anchor distT="0" distB="0" distL="114300" distR="114300" simplePos="0" relativeHeight="251669504" behindDoc="0" locked="0" layoutInCell="1" allowOverlap="1" wp14:anchorId="2D6D09BC" wp14:editId="443438CE">
+                <wp:simplePos x="0" y="0"/>
+                <wp:positionH relativeFrom="column">
+                  <wp:posOffset>148356</wp:posOffset>
+                </wp:positionH>
+                <wp:positionV relativeFrom="paragraph">
+                  <wp:posOffset>195513</wp:posOffset>
+                </wp:positionV>
+                <wp:extent cx="351155" cy="86360"/>
+                <wp:effectExtent l="0" t="0" r="10795" b="27940"/>
+                <wp:wrapNone/>
+                <wp:docPr id="18" name="Rectangle 18"/>
+                <wp:cNvGraphicFramePr/>
+                <a:graphic xmlns:a="http://schemas.openxmlformats.org/drawingml/2006/main">
+                  <a:graphicData uri="http://schemas.microsoft.com/office/word/2010/wordprocessingShape">
+                    <wps:wsp>
+                      <wps:cNvSpPr/>
+                      <wps:spPr>
+                        <a:xfrm>
+                          <a:off x="0" y="0"/>
+                          <a:ext cx="351155" cy="86360"/>
+                        </a:xfrm>
+                        <a:prstGeom prst="rect">
+                          <a:avLst/>
+                        </a:prstGeom>
+                        <a:ln>
+                          <a:solidFill>
+                            <a:schemeClr val="tx1"/>
+                          </a:solidFill>
+                        </a:ln>
+                      </wps:spPr>
+                      <wps:style>
+                        <a:lnRef idx="2">
+                          <a:schemeClr val="accent6"/>
+                        </a:lnRef>
+                        <a:fillRef idx="1">
+                          <a:schemeClr val="lt1"/>
+                        </a:fillRef>
+                        <a:effectRef idx="0">
+                          <a:schemeClr val="accent6"/>
+                        </a:effectRef>
+                        <a:fontRef idx="minor">
+                          <a:schemeClr val="dk1"/>
+                        </a:fontRef>
+                      </wps:style>
+                      <wps:bodyPr rot="0" spcFirstLastPara="0" vertOverflow="overflow" horzOverflow="overflow" vert="horz" wrap="square" lIns="91440" tIns="45720" rIns="91440" bIns="45720" numCol="1" spcCol="0" rtlCol="0" fromWordArt="0" anchor="ctr" anchorCtr="0" forceAA="0" compatLnSpc="1">
+                        <a:prstTxWarp prst="textNoShape">
+                          <a:avLst/>
+                        </a:prstTxWarp>
+                        <a:noAutofit/>
+                      </wps:bodyPr>
+                    </wps:wsp>
+                  </a:graphicData>
+                </a:graphic>
+                <wp14:sizeRelV relativeFrom="margin">
+                  <wp14:pctHeight>0</wp14:pctHeight>
+                </wp14:sizeRelV>
+              </wp:anchor>
+            </w:drawing>
+          </mc:Choice>
+          <mc:Fallback>
+            <w:pict>
+              <v:rect w14:anchorId="313351CA" id="Rectangle 18" o:spid="_x0000_s1026" style="position:absolute;margin-left:11.7pt;margin-top:15.4pt;width:27.65pt;height:6.8pt;z-index:251669504;visibility:visible;mso-wrap-style:square;mso-height-percent:0;mso-wrap-distance-left:9pt;mso-wrap-distance-top:0;mso-wrap-distance-right:9pt;mso-wrap-distance-bottom:0;mso-position-horizontal:absolute;mso-position-horizontal-relative:text;mso-position-vertical:absolute;mso-position-vertical-relative:text;mso-height-percent:0;mso-height-relative:margin;v-text-anchor:middle" o:gfxdata="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" fillcolor="white [3201]" strokecolor="black [3213]" strokeweight="1pt"/>
+            </w:pict>
+          </mc:Fallback>
+        </mc:AlternateContent>
+      </w:r>
+      <w:r>
+        <w:rPr>
+          <w:noProof/>
+        </w:rPr>
+        <mc:AlternateContent>
+          <mc:Choice Requires="wps">
+            <w:drawing>
+              <wp:anchor distT="0" distB="0" distL="114300" distR="114300" simplePos="0" relativeHeight="251677696" behindDoc="0" locked="0" layoutInCell="1" allowOverlap="1" wp14:anchorId="3BC6B1CD" wp14:editId="5827C0B9">
+                <wp:simplePos x="0" y="0"/>
+                <wp:positionH relativeFrom="column">
+                  <wp:posOffset>2309829</wp:posOffset>
+                </wp:positionH>
+                <wp:positionV relativeFrom="paragraph">
+                  <wp:posOffset>186122</wp:posOffset>
+                </wp:positionV>
+                <wp:extent cx="351155" cy="86360"/>
+                <wp:effectExtent l="0" t="0" r="10795" b="27940"/>
+                <wp:wrapNone/>
+                <wp:docPr id="36" name="Rectangle 36"/>
+                <wp:cNvGraphicFramePr/>
+                <a:graphic xmlns:a="http://schemas.openxmlformats.org/drawingml/2006/main">
+                  <a:graphicData uri="http://schemas.microsoft.com/office/word/2010/wordprocessingShape">
+                    <wps:wsp>
+                      <wps:cNvSpPr/>
+                      <wps:spPr>
+                        <a:xfrm>
+                          <a:off x="0" y="0"/>
+                          <a:ext cx="351155" cy="86360"/>
+                        </a:xfrm>
+                        <a:prstGeom prst="rect">
+                          <a:avLst/>
+                        </a:prstGeom>
+                        <a:ln>
+                          <a:solidFill>
+                            <a:schemeClr val="tx1"/>
+                          </a:solidFill>
+                        </a:ln>
+                      </wps:spPr>
+                      <wps:style>
+                        <a:lnRef idx="2">
+                          <a:schemeClr val="accent6"/>
+                        </a:lnRef>
+                        <a:fillRef idx="1">
+                          <a:schemeClr val="lt1"/>
+                        </a:fillRef>
+                        <a:effectRef idx="0">
+                          <a:schemeClr val="accent6"/>
+                        </a:effectRef>
+                        <a:fontRef idx="minor">
+                          <a:schemeClr val="dk1"/>
+                        </a:fontRef>
+                      </wps:style>
+                      <wps:bodyPr rot="0" spcFirstLastPara="0" vertOverflow="overflow" horzOverflow="overflow" vert="horz" wrap="square" lIns="91440" tIns="45720" rIns="91440" bIns="45720" numCol="1" spcCol="0" rtlCol="0" fromWordArt="0" anchor="ctr" anchorCtr="0" forceAA="0" compatLnSpc="1">
+                        <a:prstTxWarp prst="textNoShape">
+                          <a:avLst/>
+                        </a:prstTxWarp>
+                        <a:noAutofit/>
+                      </wps:bodyPr>
+                    </wps:wsp>
+                  </a:graphicData>
+                </a:graphic>
+                <wp14:sizeRelV relativeFrom="margin">
+                  <wp14:pctHeight>0</wp14:pctHeight>
+                </wp14:sizeRelV>
+              </wp:anchor>
+            </w:drawing>
+          </mc:Choice>
+          <mc:Fallback>
+            <w:pict>
+              <v:rect w14:anchorId="041FAEA3" id="Rectangle 36" o:spid="_x0000_s1026" style="position:absolute;margin-left:181.9pt;margin-top:14.65pt;width:27.65pt;height:6.8pt;z-index:251677696;visibility:visible;mso-wrap-style:square;mso-height-percent:0;mso-wrap-distance-left:9pt;mso-wrap-distance-top:0;mso-wrap-distance-right:9pt;mso-wrap-distance-bottom:0;mso-position-horizontal:absolute;mso-position-horizontal-relative:text;mso-position-vertical:absolute;mso-position-vertical-relative:text;mso-height-percent:0;mso-height-relative:margin;v-text-anchor:middle" o:gfxdata="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" fillcolor="white [3201]" strokecolor="black [3213]" strokeweight="1pt"/>
+            </w:pict>
+          </mc:Fallback>
+        </mc:AlternateContent>
+      </w:r>
+    </w:p>
+    <w:p/>
+    <w:p/>
+    <w:p/>
+    <w:p>
+      <w:r>
+        <w:rPr>
+          <w:noProof/>
+        </w:rPr>
+        <w:drawing>
+          <wp:anchor distT="0" distB="0" distL="114300" distR="114300" simplePos="0" relativeHeight="251666432" behindDoc="0" locked="0" layoutInCell="1" allowOverlap="1" wp14:anchorId="672A3313" wp14:editId="6026C88F">
+            <wp:simplePos x="0" y="0"/>
+            <wp:positionH relativeFrom="margin">
+              <wp:align>center</wp:align>
+            </wp:positionH>
+            <wp:positionV relativeFrom="paragraph">
+              <wp:posOffset>100330</wp:posOffset>
+            </wp:positionV>
             <wp:extent cx="5731510" cy="2707640"/>
             <wp:effectExtent l="0" t="0" r="2540" b="0"/>
+            <wp:wrapNone/>
             <wp:docPr id="3" name="Picture 3"/>
             <wp:cNvGraphicFramePr>
               <a:graphicFrameLocks xmlns:a="http://schemas.openxmlformats.org/drawingml/2006/main" noChangeAspect="1"/>
@@ -205,7 +2695,7 @@
                     <pic:cNvPicPr/>
                   </pic:nvPicPr>
                   <pic:blipFill>
-                    <a:blip r:embed="rId6" cstate="print">
+                    <a:blip r:embed="rId12" cstate="print">
                       <a:extLst>
                         <a:ext uri="{28A0092B-C50C-407E-A947-70E740481C1C}">
                           <a14:useLocalDpi xmlns:a14="http://schemas.microsoft.com/office/drawing/2010/main" val="0"/>
@@ -228,12 +2718,25 @@
                 </pic:pic>
               </a:graphicData>
             </a:graphic>
-          </wp:inline>
+            <wp14:sizeRelH relativeFrom="page">
+              <wp14:pctWidth>0</wp14:pctWidth>
+            </wp14:sizeRelH>
+            <wp14:sizeRelV relativeFrom="page">
+              <wp14:pctHeight>0</wp14:pctHeight>
+            </wp14:sizeRelV>
+          </wp:anchor>
         </w:drawing>
       </w:r>
     </w:p>
     <w:p/>
     <w:p/>
+    <w:p/>
+    <w:p/>
+    <w:p/>
+    <w:p/>
+    <w:p/>
+    <w:p/>
+    <w:p/>
     <w:p>
       <w:r>
         <w:t xml:space="preserve">Different components of docker </w:t>
@@ -271,251 +2774,250 @@
           <w:b/>
           <w:bCs/>
         </w:rPr>
+        <w:t>1. Docker Client and Server</w:t>
+      </w:r>
+    </w:p>
+    <w:p>
+      <w:r>
+        <w:t>Docker is the base engine installed on our machine to create containers. Docker uses a client server architecture. When we installed docker basically two components are installed.</w:t>
+      </w:r>
+    </w:p>
+    <w:p/>
+    <w:p>
+      <w:r>
+        <w:t xml:space="preserve">1. Docker client which is a CLI tool to run docker commands. </w:t>
+      </w:r>
+    </w:p>
+    <w:p>
+      <w:r>
+        <w:t>2. Docker server. Docker server take request from docker client and interact with OS to create and manage Containers.</w:t>
+      </w:r>
+    </w:p>
+    <w:p>
+      <w:r>
+        <w:t xml:space="preserve">Docker client and server interact with each other using REST APIs.  </w:t>
+      </w:r>
+    </w:p>
+    <w:p/>
+    <w:p>
+      <w:pPr>
+        <w:rPr>
+          <w:b/>
+          <w:bCs/>
+        </w:rPr>
+      </w:pPr>
+      <w:r>
+        <w:rPr>
+          <w:b/>
+          <w:bCs/>
+        </w:rPr>
+        <w:t xml:space="preserve">2. Docker Image </w:t>
+      </w:r>
+    </w:p>
+    <w:p>
+      <w:r>
+        <w:t xml:space="preserve">Docker image is a template with instructions which is used for creating docker containers. </w:t>
+      </w:r>
+    </w:p>
+    <w:p>
+      <w:r>
+        <w:t xml:space="preserve">Docker image can be build using docker file or running containers can also be saved as image. </w:t>
+      </w:r>
+    </w:p>
+    <w:p>
+      <w:r>
+        <w:t xml:space="preserve">It provides a convenient way to package up applications and preconfigured server environments, which </w:t>
+      </w:r>
+      <w:r>
+        <w:t>we</w:t>
+      </w:r>
+      <w:r>
+        <w:t xml:space="preserve"> can use for our own private use or share publicly with other Docker users</w:t>
+      </w:r>
+      <w:r>
+        <w:t xml:space="preserve">. </w:t>
+      </w:r>
+    </w:p>
+    <w:p/>
+    <w:p>
+      <w:pPr>
+        <w:rPr>
+          <w:b/>
+          <w:bCs/>
+        </w:rPr>
+      </w:pPr>
+      <w:r>
+        <w:rPr>
+          <w:b/>
+          <w:bCs/>
+        </w:rPr>
+        <w:t>3. Docker Containers</w:t>
+      </w:r>
+    </w:p>
+    <w:p>
+      <w:r>
+        <w:t>Container is a software package that consists of all the dependencies required to run the application.</w:t>
+      </w:r>
+    </w:p>
+    <w:p>
+      <w:r>
+        <w:t xml:space="preserve"> </w:t>
+      </w:r>
+      <w:r>
+        <w:t>Multiple containers can run on the same hardware.</w:t>
+      </w:r>
+    </w:p>
+    <w:p>
+      <w:r>
+        <w:t xml:space="preserve"> Containers are maintained in an isolated environment.</w:t>
+      </w:r>
+    </w:p>
+    <w:p>
+      <w:r>
+        <w:t xml:space="preserve"> Quick and easy to setup. </w:t>
+      </w:r>
+    </w:p>
+    <w:p/>
+    <w:p>
+      <w:pPr>
+        <w:rPr>
+          <w:b/>
+          <w:bCs/>
+        </w:rPr>
+      </w:pPr>
+      <w:r>
+        <w:rPr>
+          <w:b/>
+          <w:bCs/>
+        </w:rPr>
+        <w:t>4. Docker Registry</w:t>
+      </w:r>
+    </w:p>
+    <w:p>
+      <w:r>
+        <w:t xml:space="preserve">Docker Registry is an open-source server-side service used for hosting and distributing images. </w:t>
+      </w:r>
+    </w:p>
+    <w:p>
+      <w:r>
+        <w:t xml:space="preserve">Docker also has its own default registry called Docker Hub. </w:t>
+      </w:r>
+    </w:p>
+    <w:p>
+      <w:r>
+        <w:t>Images can be stored in either public and private repositories</w:t>
+      </w:r>
+      <w:r>
+        <w:t xml:space="preserve">. </w:t>
+      </w:r>
+      <w:r>
+        <w:t xml:space="preserve"> </w:t>
+      </w:r>
+    </w:p>
+    <w:p>
+      <w:r>
+        <w:t>Pull and push are the commands used to interact with a Docker Registry.</w:t>
+      </w:r>
+    </w:p>
+    <w:p>
+      <w:pPr>
+        <w:rPr>
+          <w:b/>
+          <w:bCs/>
+        </w:rPr>
+      </w:pPr>
+    </w:p>
+    <w:p>
+      <w:pPr>
+        <w:rPr>
+          <w:b/>
+          <w:bCs/>
+        </w:rPr>
+      </w:pPr>
+    </w:p>
+    <w:p>
+      <w:pPr>
+        <w:rPr>
+          <w:b/>
+          <w:bCs/>
+        </w:rPr>
+      </w:pPr>
+      <w:r>
+        <w:rPr>
+          <w:b/>
+          <w:bCs/>
+        </w:rPr>
+        <w:t xml:space="preserve">For docker install please visit below link. </w:t>
+      </w:r>
+    </w:p>
+    <w:p>
+      <w:pPr>
+        <w:rPr>
+          <w:b/>
+          <w:bCs/>
+        </w:rPr>
+      </w:pPr>
+      <w:r>
+        <w:rPr>
+          <w:b/>
+          <w:bCs/>
+        </w:rPr>
+        <w:t>https://docs.docker.com/desktop/install/windows-install/</w:t>
+      </w:r>
+    </w:p>
+    <w:p>
+      <w:pPr>
+        <w:rPr>
+          <w:b/>
+          <w:bCs/>
+        </w:rPr>
+      </w:pPr>
+    </w:p>
+    <w:p>
+      <w:pPr>
+        <w:rPr>
+          <w:b/>
+          <w:bCs/>
+        </w:rPr>
+      </w:pPr>
+    </w:p>
+    <w:p>
+      <w:pPr>
+        <w:rPr>
+          <w:b/>
+          <w:bCs/>
+        </w:rPr>
+      </w:pPr>
+      <w:r>
+        <w:rPr>
+          <w:b/>
+          <w:bCs/>
+        </w:rPr>
+        <w:t xml:space="preserve">How Docker Works. </w:t>
+      </w:r>
+    </w:p>
+    <w:p>
+      <w:pPr>
+        <w:rPr>
+          <w:b/>
+          <w:bCs/>
+        </w:rPr>
+      </w:pPr>
+    </w:p>
+    <w:p>
+      <w:pPr>
+        <w:rPr>
+          <w:b/>
+          <w:bCs/>
+        </w:rPr>
+      </w:pPr>
+      <w:r>
+        <w:rPr>
+          <w:b/>
+          <w:bCs/>
+          <w:noProof/>
+        </w:rPr>
         <w:lastRenderedPageBreak/>
-        <w:t>1. Docker Client and Server</w:t>
-      </w:r>
-    </w:p>
-    <w:p>
-      <w:r>
-        <w:t>Docker is the base engine installed on our machine to create containers. Docker uses a client server architecture. When we installed docker basically two components are installed.</w:t>
-      </w:r>
-    </w:p>
-    <w:p/>
-    <w:p>
-      <w:r>
-        <w:t xml:space="preserve">1. Docker client which is a CLI tool to run docker commands. </w:t>
-      </w:r>
-    </w:p>
-    <w:p>
-      <w:r>
-        <w:t>2. Docker server. Docker server take request from docker client and interact with OS to create and manage Containers.</w:t>
-      </w:r>
-    </w:p>
-    <w:p>
-      <w:r>
-        <w:t xml:space="preserve">Docker client and server interact with each other using REST APIs.  </w:t>
-      </w:r>
-    </w:p>
-    <w:p/>
-    <w:p>
-      <w:pPr>
-        <w:rPr>
-          <w:b/>
-          <w:bCs/>
-        </w:rPr>
-      </w:pPr>
-      <w:r>
-        <w:rPr>
-          <w:b/>
-          <w:bCs/>
-        </w:rPr>
-        <w:t xml:space="preserve">2. Docker Image </w:t>
-      </w:r>
-    </w:p>
-    <w:p>
-      <w:r>
-        <w:t xml:space="preserve">Docker image is a template with instructions which is used for creating docker containers. </w:t>
-      </w:r>
-    </w:p>
-    <w:p>
-      <w:r>
-        <w:t xml:space="preserve">Docker image can be build using docker file or running containers can also be saved as image. </w:t>
-      </w:r>
-    </w:p>
-    <w:p>
-      <w:r>
-        <w:t xml:space="preserve">It provides a convenient way to package up applications and preconfigured server environments, which </w:t>
-      </w:r>
-      <w:r>
-        <w:t>we</w:t>
-      </w:r>
-      <w:r>
-        <w:t xml:space="preserve"> can use for our own private use or share publicly with other Docker users</w:t>
-      </w:r>
-      <w:r>
-        <w:t xml:space="preserve">. </w:t>
-      </w:r>
-    </w:p>
-    <w:p/>
-    <w:p>
-      <w:pPr>
-        <w:rPr>
-          <w:b/>
-          <w:bCs/>
-        </w:rPr>
-      </w:pPr>
-      <w:r>
-        <w:rPr>
-          <w:b/>
-          <w:bCs/>
-        </w:rPr>
-        <w:t>3. Docker Containers</w:t>
-      </w:r>
-    </w:p>
-    <w:p>
-      <w:r>
-        <w:t>Container is a software package that consists of all the dependencies required to run the application.</w:t>
-      </w:r>
-    </w:p>
-    <w:p>
-      <w:r>
-        <w:t xml:space="preserve"> </w:t>
-      </w:r>
-      <w:r>
-        <w:t>Multiple containers can run on the same hardware.</w:t>
-      </w:r>
-    </w:p>
-    <w:p>
-      <w:r>
-        <w:t xml:space="preserve"> Containers are maintained in an isolated environment.</w:t>
-      </w:r>
-    </w:p>
-    <w:p>
-      <w:r>
-        <w:t xml:space="preserve"> Quick and easy to setup. </w:t>
-      </w:r>
-    </w:p>
-    <w:p/>
-    <w:p>
-      <w:pPr>
-        <w:rPr>
-          <w:b/>
-          <w:bCs/>
-        </w:rPr>
-      </w:pPr>
-      <w:r>
-        <w:rPr>
-          <w:b/>
-          <w:bCs/>
-        </w:rPr>
-        <w:t>4. Docker Registry</w:t>
-      </w:r>
-    </w:p>
-    <w:p>
-      <w:r>
-        <w:t xml:space="preserve">Docker Registry is an open-source server-side service used for hosting and distributing images. </w:t>
-      </w:r>
-    </w:p>
-    <w:p>
-      <w:r>
-        <w:t xml:space="preserve">Docker also has its own default registry called Docker Hub. </w:t>
-      </w:r>
-    </w:p>
-    <w:p>
-      <w:r>
-        <w:t>Images can be stored in either public and private repositories</w:t>
-      </w:r>
-      <w:r>
-        <w:t xml:space="preserve">. </w:t>
-      </w:r>
-      <w:r>
-        <w:t xml:space="preserve"> </w:t>
-      </w:r>
-    </w:p>
-    <w:p>
-      <w:r>
-        <w:t>Pull and push are the commands used to interact with a Docker Registry.</w:t>
-      </w:r>
-    </w:p>
-    <w:p>
-      <w:pPr>
-        <w:rPr>
-          <w:b/>
-          <w:bCs/>
-        </w:rPr>
-      </w:pPr>
-    </w:p>
-    <w:p>
-      <w:pPr>
-        <w:rPr>
-          <w:b/>
-          <w:bCs/>
-        </w:rPr>
-      </w:pPr>
-    </w:p>
-    <w:p>
-      <w:pPr>
-        <w:rPr>
-          <w:b/>
-          <w:bCs/>
-        </w:rPr>
-      </w:pPr>
-      <w:r>
-        <w:rPr>
-          <w:b/>
-          <w:bCs/>
-        </w:rPr>
-        <w:t xml:space="preserve">For docker install please visit below link. </w:t>
-      </w:r>
-    </w:p>
-    <w:p>
-      <w:pPr>
-        <w:rPr>
-          <w:b/>
-          <w:bCs/>
-        </w:rPr>
-      </w:pPr>
-      <w:r>
-        <w:rPr>
-          <w:b/>
-          <w:bCs/>
-        </w:rPr>
-        <w:t>https://docs.docker.com/desktop/install/windows-install/</w:t>
-      </w:r>
-    </w:p>
-    <w:p>
-      <w:pPr>
-        <w:rPr>
-          <w:b/>
-          <w:bCs/>
-        </w:rPr>
-      </w:pPr>
-    </w:p>
-    <w:p>
-      <w:pPr>
-        <w:rPr>
-          <w:b/>
-          <w:bCs/>
-        </w:rPr>
-      </w:pPr>
-    </w:p>
-    <w:p>
-      <w:pPr>
-        <w:rPr>
-          <w:b/>
-          <w:bCs/>
-        </w:rPr>
-      </w:pPr>
-      <w:r>
-        <w:rPr>
-          <w:b/>
-          <w:bCs/>
-        </w:rPr>
-        <w:lastRenderedPageBreak/>
-        <w:t xml:space="preserve">How Docker Works. </w:t>
-      </w:r>
-    </w:p>
-    <w:p>
-      <w:pPr>
-        <w:rPr>
-          <w:b/>
-          <w:bCs/>
-        </w:rPr>
-      </w:pPr>
-    </w:p>
-    <w:p>
-      <w:pPr>
-        <w:rPr>
-          <w:b/>
-          <w:bCs/>
-        </w:rPr>
-      </w:pPr>
-      <w:r>
-        <w:rPr>
-          <w:b/>
-          <w:bCs/>
-          <w:noProof/>
-        </w:rPr>
         <w:drawing>
           <wp:inline distT="0" distB="0" distL="0" distR="0" wp14:anchorId="52D7247C" wp14:editId="229F7E8B">
             <wp:extent cx="5731510" cy="3223895"/>
@@ -532,7 +3034,7 @@
                     <pic:cNvPicPr/>
                   </pic:nvPicPr>
                   <pic:blipFill>
-                    <a:blip r:embed="rId7" cstate="print">
+                    <a:blip r:embed="rId13" cstate="print">
                       <a:extLst>
                         <a:ext uri="{28A0092B-C50C-407E-A947-70E740481C1C}">
                           <a14:useLocalDpi xmlns:a14="http://schemas.microsoft.com/office/drawing/2010/main" val="0"/>
@@ -882,473 +3384,473 @@
         </w:rPr>
       </w:pPr>
       <w:r>
+        <w:t xml:space="preserve">  </w:t>
+      </w:r>
+      <w:r>
+        <w:rPr>
+          <w:b/>
+          <w:bCs/>
+        </w:rPr>
+        <w:t xml:space="preserve"> To rename a docker container</w:t>
+      </w:r>
+    </w:p>
+    <w:p>
+      <w:r>
+        <w:t>9</w:t>
+      </w:r>
+      <w:r>
+        <w:t xml:space="preserve">. </w:t>
+      </w:r>
+      <w:r>
+        <w:t xml:space="preserve">Docker rename old-name new-name to rename a container. </w:t>
+      </w:r>
+    </w:p>
+    <w:p>
+      <w:pPr>
+        <w:rPr>
+          <w:b/>
+          <w:bCs/>
+        </w:rPr>
+      </w:pPr>
+      <w:r>
+        <w:rPr>
+          <w:b/>
+          <w:bCs/>
+        </w:rPr>
         <w:lastRenderedPageBreak/>
-        <w:t xml:space="preserve">  </w:t>
-      </w:r>
-      <w:r>
-        <w:rPr>
-          <w:b/>
-          <w:bCs/>
-        </w:rPr>
-        <w:t xml:space="preserve"> To rename a docker container</w:t>
-      </w:r>
-    </w:p>
-    <w:p>
+        <w:t>To start a docker container</w:t>
+      </w:r>
+    </w:p>
+    <w:p>
+      <w:r>
+        <w:t>10</w:t>
+      </w:r>
+      <w:r>
+        <w:t xml:space="preserve">. docker start containerid or name     </w:t>
+      </w:r>
+    </w:p>
+    <w:p>
+      <w:pPr>
+        <w:rPr>
+          <w:b/>
+          <w:bCs/>
+        </w:rPr>
+      </w:pPr>
+      <w:r>
+        <w:rPr>
+          <w:b/>
+          <w:bCs/>
+        </w:rPr>
+        <w:t>To stop a docker container</w:t>
+      </w:r>
+    </w:p>
+    <w:p>
+      <w:r>
+        <w:t>1</w:t>
+      </w:r>
+      <w:r>
+        <w:t>1</w:t>
+      </w:r>
+      <w:r>
+        <w:t xml:space="preserve">. docker stop containerid or name     </w:t>
+      </w:r>
+    </w:p>
+    <w:p>
+      <w:pPr>
+        <w:rPr>
+          <w:b/>
+          <w:bCs/>
+        </w:rPr>
+      </w:pPr>
+      <w:r>
+        <w:rPr>
+          <w:b/>
+          <w:bCs/>
+        </w:rPr>
+        <w:t>To restart a docker container</w:t>
+      </w:r>
+    </w:p>
+    <w:p>
+      <w:r>
+        <w:t>1</w:t>
+      </w:r>
+      <w:r>
+        <w:t>2</w:t>
+      </w:r>
+      <w:r>
+        <w:t xml:space="preserve">. docker restart containerid or name    </w:t>
+      </w:r>
+    </w:p>
+    <w:p>
+      <w:pPr>
+        <w:rPr>
+          <w:b/>
+          <w:bCs/>
+        </w:rPr>
+      </w:pPr>
+      <w:r>
+        <w:rPr>
+          <w:b/>
+          <w:bCs/>
+        </w:rPr>
+        <w:t>To remove a container</w:t>
+      </w:r>
+    </w:p>
+    <w:p>
+      <w:r>
+        <w:t>1</w:t>
+      </w:r>
+      <w:r>
+        <w:t>3</w:t>
+      </w:r>
+      <w:r>
+        <w:t xml:space="preserve">. docker rm containerid or name e.g docker rm myfirstcontainer   </w:t>
+      </w:r>
+    </w:p>
+    <w:p>
+      <w:pPr>
+        <w:rPr>
+          <w:b/>
+          <w:bCs/>
+        </w:rPr>
+      </w:pPr>
+      <w:r>
+        <w:rPr>
+          <w:b/>
+          <w:bCs/>
+        </w:rPr>
+        <w:t xml:space="preserve"> To execute a command inside docker container</w:t>
+      </w:r>
+    </w:p>
+    <w:p>
+      <w:r>
+        <w:t xml:space="preserve">14 </w:t>
+      </w:r>
+      <w:r>
+        <w:t>docker exec -it container name/id command to execute</w:t>
+      </w:r>
+    </w:p>
+    <w:p>
+      <w:r>
+        <w:t xml:space="preserve">e.g docker exec -it mycontainer </w:t>
+      </w:r>
+      <w:r>
+        <w:t>apt-get install vim</w:t>
+      </w:r>
+      <w:r>
+        <w:t xml:space="preserve"> </w:t>
+      </w:r>
+    </w:p>
+    <w:p>
+      <w:pPr>
+        <w:rPr>
+          <w:b/>
+          <w:bCs/>
+        </w:rPr>
+      </w:pPr>
+      <w:r>
+        <w:rPr>
+          <w:b/>
+          <w:bCs/>
+        </w:rPr>
+        <w:t>To save a container as image</w:t>
+      </w:r>
+    </w:p>
+    <w:p>
+      <w:r>
+        <w:t>1</w:t>
+      </w:r>
+      <w:r>
+        <w:t>5</w:t>
+      </w:r>
+      <w:r>
+        <w:t xml:space="preserve">. docker commit </w:t>
+      </w:r>
+      <w:r>
+        <w:t>contained</w:t>
+      </w:r>
+      <w:r>
+        <w:t xml:space="preserve"> or name    </w:t>
+      </w:r>
+      <w:r>
+        <w:t>e.g docker</w:t>
+      </w:r>
+      <w:r>
+        <w:t xml:space="preserve"> commit myfirstcontainer    </w:t>
+      </w:r>
+    </w:p>
+    <w:p>
+      <w:pPr>
+        <w:rPr>
+          <w:b/>
+          <w:bCs/>
+        </w:rPr>
+      </w:pPr>
+      <w:r>
+        <w:rPr>
+          <w:b/>
+          <w:bCs/>
+        </w:rPr>
+        <w:t xml:space="preserve">To tag an image </w:t>
+      </w:r>
+    </w:p>
+    <w:p>
+      <w:r>
+        <w:t>1</w:t>
+      </w:r>
+      <w:r>
+        <w:t>6</w:t>
+      </w:r>
+      <w:r>
+        <w:t xml:space="preserve">. docker tag imageid </w:t>
+      </w:r>
+      <w:proofErr w:type="gramStart"/>
+      <w:r>
+        <w:t>Reponame:tagname</w:t>
+      </w:r>
+      <w:proofErr w:type="gramEnd"/>
+      <w:r>
+        <w:t xml:space="preserve">  e.g  docker tag 6ad0f48e8b54 ubuntu_java8_tomcat-9:latest</w:t>
+      </w:r>
+    </w:p>
+    <w:p>
+      <w:pPr>
+        <w:rPr>
+          <w:b/>
+          <w:bCs/>
+        </w:rPr>
+      </w:pPr>
+      <w:r>
+        <w:rPr>
+          <w:b/>
+          <w:bCs/>
+        </w:rPr>
+        <w:t>To expose a container port and map it with host port.</w:t>
+      </w:r>
+    </w:p>
+    <w:p>
+      <w:r>
+        <w:t>1</w:t>
+      </w:r>
+      <w:r>
+        <w:t>7</w:t>
+      </w:r>
+      <w:r>
+        <w:t xml:space="preserve">. docker run -id -p </w:t>
+      </w:r>
+      <w:r>
+        <w:t>system-port: container-port</w:t>
+      </w:r>
+      <w:r>
+        <w:t xml:space="preserve"> image </w:t>
+      </w:r>
+      <w:proofErr w:type="gramStart"/>
+      <w:r>
+        <w:t>name  e</w:t>
+      </w:r>
+      <w:r>
+        <w:t>.</w:t>
+      </w:r>
+      <w:r>
+        <w:t>g</w:t>
+      </w:r>
+      <w:proofErr w:type="gramEnd"/>
+      <w:r>
+        <w:t xml:space="preserve">  docker run -id -p 8080:8080 ubuntu_java8_tomcat-9:latest</w:t>
+      </w:r>
+    </w:p>
+    <w:p>
+      <w:r>
+        <w:t xml:space="preserve">    -p flag is used</w:t>
+      </w:r>
+      <w:r>
+        <w:t xml:space="preserve"> to expose container port and map it with host machine. </w:t>
+      </w:r>
+    </w:p>
+    <w:p>
+      <w:pPr>
+        <w:rPr>
+          <w:b/>
+          <w:bCs/>
+        </w:rPr>
+      </w:pPr>
+      <w:r>
+        <w:rPr>
+          <w:b/>
+          <w:bCs/>
+        </w:rPr>
+        <w:t>T</w:t>
+      </w:r>
+      <w:r>
+        <w:rPr>
+          <w:b/>
+          <w:bCs/>
+        </w:rPr>
+        <w:t>o copy file from host to container and vice versa</w:t>
+      </w:r>
+    </w:p>
+    <w:p>
+      <w:r>
+        <w:t>1</w:t>
+      </w:r>
+      <w:r>
+        <w:t>8</w:t>
+      </w:r>
+      <w:r>
+        <w:t xml:space="preserve">. docker cp filename with path on host machine </w:t>
+      </w:r>
+      <w:r>
+        <w:t>containerid: filename</w:t>
+      </w:r>
+      <w:r>
+        <w:t xml:space="preserve"> with path</w:t>
+      </w:r>
+    </w:p>
+    <w:p>
+      <w:r>
+        <w:t xml:space="preserve">        Example:</w:t>
+      </w:r>
+      <w:r>
+        <w:t xml:space="preserve"> docker cp ok.txt myfirstcontainer:/ok.txt</w:t>
+      </w:r>
+    </w:p>
+    <w:p>
+      <w:pPr>
+        <w:rPr>
+          <w:b/>
+          <w:bCs/>
+        </w:rPr>
+      </w:pPr>
+      <w:r>
+        <w:rPr>
+          <w:b/>
+          <w:bCs/>
+        </w:rPr>
+        <w:t>To login a docker account</w:t>
+      </w:r>
+    </w:p>
+    <w:p>
+      <w:r>
+        <w:t>1</w:t>
+      </w:r>
       <w:r>
         <w:t>9</w:t>
       </w:r>
       <w:r>
-        <w:t xml:space="preserve">. </w:t>
-      </w:r>
-      <w:r>
-        <w:t xml:space="preserve">Docker rename old-name new-name to rename a container. </w:t>
-      </w:r>
-    </w:p>
-    <w:p>
-      <w:pPr>
-        <w:rPr>
-          <w:b/>
-          <w:bCs/>
-        </w:rPr>
-      </w:pPr>
-      <w:r>
-        <w:rPr>
-          <w:b/>
-          <w:bCs/>
-        </w:rPr>
-        <w:t>To start a docker container</w:t>
-      </w:r>
-    </w:p>
-    <w:p>
-      <w:r>
-        <w:t>10</w:t>
-      </w:r>
-      <w:r>
-        <w:t xml:space="preserve">. docker start containerid or name     </w:t>
-      </w:r>
-    </w:p>
-    <w:p>
-      <w:pPr>
-        <w:rPr>
-          <w:b/>
-          <w:bCs/>
-        </w:rPr>
-      </w:pPr>
-      <w:r>
-        <w:rPr>
-          <w:b/>
-          <w:bCs/>
-        </w:rPr>
-        <w:t>To stop a docker container</w:t>
-      </w:r>
-    </w:p>
-    <w:p>
-      <w:r>
-        <w:t>1</w:t>
-      </w:r>
-      <w:r>
-        <w:t>1</w:t>
-      </w:r>
-      <w:r>
-        <w:t xml:space="preserve">. docker stop containerid or name     </w:t>
-      </w:r>
-    </w:p>
-    <w:p>
-      <w:pPr>
-        <w:rPr>
-          <w:b/>
-          <w:bCs/>
-        </w:rPr>
-      </w:pPr>
-      <w:r>
-        <w:rPr>
-          <w:b/>
-          <w:bCs/>
-        </w:rPr>
-        <w:t>To restart a docker container</w:t>
-      </w:r>
-    </w:p>
-    <w:p>
-      <w:r>
-        <w:t>1</w:t>
-      </w:r>
+        <w:t>.</w:t>
+      </w:r>
+      <w:r>
+        <w:t xml:space="preserve"> docker login</w:t>
+      </w:r>
+    </w:p>
+    <w:p>
+      <w:pPr>
+        <w:rPr>
+          <w:b/>
+          <w:bCs/>
+        </w:rPr>
+      </w:pPr>
+      <w:r>
+        <w:rPr>
+          <w:b/>
+          <w:bCs/>
+        </w:rPr>
+        <w:t>To save an image to docker hub</w:t>
+      </w:r>
+    </w:p>
+    <w:p>
+      <w:r>
+        <w:t>20</w:t>
+      </w:r>
+      <w:r>
+        <w:t xml:space="preserve">. docker push javadev92786/ubuntu_java8_tomcat8   </w:t>
+      </w:r>
+    </w:p>
+    <w:p>
+      <w:pPr>
+        <w:rPr>
+          <w:b/>
+          <w:bCs/>
+        </w:rPr>
+      </w:pPr>
+      <w:r>
+        <w:rPr>
+          <w:b/>
+          <w:bCs/>
+        </w:rPr>
+        <w:t>To logout from the account</w:t>
+      </w:r>
+    </w:p>
+    <w:p>
+      <w:r>
+        <w:t>21</w:t>
+      </w:r>
+      <w:r>
+        <w:t xml:space="preserve">. docker </w:t>
+      </w:r>
+      <w:r>
+        <w:t>logout</w:t>
+      </w:r>
+      <w:r>
+        <w:t xml:space="preserve"> </w:t>
+      </w:r>
+    </w:p>
+    <w:p>
+      <w:pPr>
+        <w:rPr>
+          <w:b/>
+          <w:bCs/>
+        </w:rPr>
+      </w:pPr>
+      <w:r>
+        <w:rPr>
+          <w:b/>
+          <w:bCs/>
+        </w:rPr>
+        <w:t>To save an image as tar file</w:t>
+      </w:r>
+    </w:p>
+    <w:p>
       <w:r>
         <w:t>2</w:t>
       </w:r>
       <w:r>
-        <w:t xml:space="preserve">. docker restart containerid or name    </w:t>
-      </w:r>
-    </w:p>
-    <w:p>
-      <w:pPr>
-        <w:rPr>
-          <w:b/>
-          <w:bCs/>
-        </w:rPr>
-      </w:pPr>
-      <w:r>
-        <w:rPr>
-          <w:b/>
-          <w:bCs/>
-        </w:rPr>
-        <w:t>To remove a container</w:t>
-      </w:r>
-    </w:p>
-    <w:p>
-      <w:r>
-        <w:t>1</w:t>
-      </w:r>
-      <w:r>
-        <w:t>3</w:t>
-      </w:r>
-      <w:r>
-        <w:t xml:space="preserve">. docker rm containerid or name e.g docker rm myfirstcontainer   </w:t>
-      </w:r>
-    </w:p>
-    <w:p>
-      <w:pPr>
-        <w:rPr>
-          <w:b/>
-          <w:bCs/>
-        </w:rPr>
-      </w:pPr>
-      <w:r>
-        <w:rPr>
-          <w:b/>
-          <w:bCs/>
-        </w:rPr>
-        <w:t xml:space="preserve"> To execute a command inside docker container</w:t>
-      </w:r>
-    </w:p>
-    <w:p>
-      <w:r>
-        <w:t xml:space="preserve">14 </w:t>
-      </w:r>
-      <w:r>
-        <w:t>docker exec -it container name/id command to execute</w:t>
-      </w:r>
-    </w:p>
-    <w:p>
-      <w:r>
-        <w:t xml:space="preserve">e.g docker exec -it mycontainer </w:t>
-      </w:r>
-      <w:r>
-        <w:t>apt-get install vim</w:t>
-      </w:r>
-      <w:r>
-        <w:t xml:space="preserve"> </w:t>
-      </w:r>
-    </w:p>
-    <w:p>
-      <w:pPr>
-        <w:rPr>
-          <w:b/>
-          <w:bCs/>
-        </w:rPr>
-      </w:pPr>
-      <w:r>
-        <w:rPr>
-          <w:b/>
-          <w:bCs/>
-        </w:rPr>
-        <w:t>To save a container as image</w:t>
-      </w:r>
-    </w:p>
-    <w:p>
-      <w:r>
-        <w:t>1</w:t>
-      </w:r>
-      <w:r>
-        <w:t>5</w:t>
-      </w:r>
-      <w:r>
-        <w:t xml:space="preserve">. docker commit </w:t>
-      </w:r>
-      <w:r>
-        <w:t>contained</w:t>
-      </w:r>
-      <w:r>
-        <w:t xml:space="preserve"> or name    </w:t>
-      </w:r>
-      <w:r>
-        <w:t>e.g docker</w:t>
-      </w:r>
-      <w:r>
-        <w:t xml:space="preserve"> commit myfirstcontainer    </w:t>
-      </w:r>
-    </w:p>
-    <w:p>
-      <w:pPr>
-        <w:rPr>
-          <w:b/>
-          <w:bCs/>
-        </w:rPr>
-      </w:pPr>
-      <w:r>
-        <w:rPr>
-          <w:b/>
-          <w:bCs/>
-        </w:rPr>
-        <w:t xml:space="preserve">To tag an image </w:t>
-      </w:r>
-    </w:p>
-    <w:p>
-      <w:r>
-        <w:t>1</w:t>
-      </w:r>
-      <w:r>
-        <w:t>6</w:t>
-      </w:r>
-      <w:r>
-        <w:t xml:space="preserve">. docker tag imageid </w:t>
-      </w:r>
-      <w:proofErr w:type="gramStart"/>
-      <w:r>
-        <w:t>Reponame:tagname</w:t>
-      </w:r>
-      <w:proofErr w:type="gramEnd"/>
-      <w:r>
-        <w:t xml:space="preserve">  e.g  docker tag 6ad0f48e8b54 ubuntu_java8_tomcat-9:latest</w:t>
-      </w:r>
-    </w:p>
-    <w:p>
-      <w:pPr>
-        <w:rPr>
-          <w:b/>
-          <w:bCs/>
-        </w:rPr>
-      </w:pPr>
-      <w:r>
-        <w:rPr>
-          <w:b/>
-          <w:bCs/>
-        </w:rPr>
-        <w:t>To expose a container port and map it with host port.</w:t>
-      </w:r>
-    </w:p>
-    <w:p>
-      <w:r>
-        <w:t>1</w:t>
-      </w:r>
-      <w:r>
-        <w:t>7</w:t>
-      </w:r>
-      <w:r>
-        <w:t xml:space="preserve">. docker run -id -p </w:t>
-      </w:r>
-      <w:r>
-        <w:t>system-port: container-port</w:t>
-      </w:r>
-      <w:r>
-        <w:t xml:space="preserve"> image </w:t>
-      </w:r>
-      <w:proofErr w:type="gramStart"/>
-      <w:r>
-        <w:t>name  e</w:t>
-      </w:r>
-      <w:r>
-        <w:t>.</w:t>
-      </w:r>
-      <w:r>
-        <w:t>g</w:t>
-      </w:r>
-      <w:proofErr w:type="gramEnd"/>
-      <w:r>
-        <w:t xml:space="preserve">  docker run -id -p 8080:8080 ubuntu_java8_tomcat-9:latest</w:t>
-      </w:r>
-    </w:p>
-    <w:p>
-      <w:r>
-        <w:t xml:space="preserve">    -p flag is used</w:t>
-      </w:r>
-      <w:r>
-        <w:t xml:space="preserve"> to expose container port and map it with host machine. </w:t>
-      </w:r>
-    </w:p>
-    <w:p>
-      <w:pPr>
-        <w:rPr>
-          <w:b/>
-          <w:bCs/>
-        </w:rPr>
-      </w:pPr>
-      <w:r>
-        <w:rPr>
-          <w:b/>
-          <w:bCs/>
-        </w:rPr>
-        <w:t>T</w:t>
-      </w:r>
-      <w:r>
-        <w:rPr>
-          <w:b/>
-          <w:bCs/>
-        </w:rPr>
-        <w:t>o copy file from host to container and vice versa</w:t>
-      </w:r>
-    </w:p>
-    <w:p>
-      <w:r>
-        <w:t>1</w:t>
-      </w:r>
-      <w:r>
-        <w:t>8</w:t>
-      </w:r>
-      <w:r>
-        <w:t xml:space="preserve">. docker cp filename with path on host machine </w:t>
-      </w:r>
-      <w:r>
-        <w:t>containerid: filename</w:t>
-      </w:r>
-      <w:r>
-        <w:t xml:space="preserve"> with path</w:t>
-      </w:r>
-    </w:p>
-    <w:p>
-      <w:r>
-        <w:t xml:space="preserve">        Example:</w:t>
-      </w:r>
-      <w:r>
-        <w:t xml:space="preserve"> docker cp ok.txt myfirstcontainer:/ok.txt</w:t>
-      </w:r>
-    </w:p>
-    <w:p>
-      <w:pPr>
-        <w:rPr>
-          <w:b/>
-          <w:bCs/>
-        </w:rPr>
-      </w:pPr>
-      <w:r>
-        <w:rPr>
-          <w:b/>
-          <w:bCs/>
-        </w:rPr>
-        <w:t>To login a docker account</w:t>
-      </w:r>
-    </w:p>
-    <w:p>
-      <w:r>
-        <w:t>1</w:t>
-      </w:r>
-      <w:r>
-        <w:t>9</w:t>
-      </w:r>
-      <w:r>
-        <w:t>.</w:t>
-      </w:r>
-      <w:r>
-        <w:t xml:space="preserve"> docker login</w:t>
-      </w:r>
-    </w:p>
-    <w:p>
-      <w:pPr>
-        <w:rPr>
-          <w:b/>
-          <w:bCs/>
-        </w:rPr>
-      </w:pPr>
-      <w:r>
-        <w:rPr>
-          <w:b/>
-          <w:bCs/>
-        </w:rPr>
-        <w:t>To save an image to docker hub</w:t>
-      </w:r>
-    </w:p>
-    <w:p>
-      <w:r>
-        <w:t>20</w:t>
-      </w:r>
-      <w:r>
-        <w:t xml:space="preserve">. docker push javadev92786/ubuntu_java8_tomcat8   </w:t>
-      </w:r>
-    </w:p>
-    <w:p>
-      <w:pPr>
-        <w:rPr>
-          <w:b/>
-          <w:bCs/>
-        </w:rPr>
-      </w:pPr>
-      <w:r>
-        <w:rPr>
-          <w:b/>
-          <w:bCs/>
-        </w:rPr>
-        <w:t>To logout from the account</w:t>
-      </w:r>
-    </w:p>
-    <w:p>
-      <w:r>
-        <w:t>21</w:t>
-      </w:r>
-      <w:r>
-        <w:t xml:space="preserve">. docker </w:t>
-      </w:r>
-      <w:r>
-        <w:t>logout</w:t>
-      </w:r>
-      <w:r>
-        <w:t xml:space="preserve"> </w:t>
-      </w:r>
-    </w:p>
-    <w:p>
-      <w:pPr>
-        <w:rPr>
-          <w:b/>
-          <w:bCs/>
-        </w:rPr>
-      </w:pPr>
-      <w:r>
-        <w:rPr>
-          <w:b/>
-          <w:bCs/>
-        </w:rPr>
-        <w:t>To save an image as tar file</w:t>
+        <w:t>2</w:t>
+      </w:r>
+      <w:r>
+        <w:t>. docker save -o file.tar image</w:t>
+      </w:r>
+      <w:r>
+        <w:t>-</w:t>
+      </w:r>
+      <w:r>
+        <w:t>reponame: tag</w:t>
+      </w:r>
+      <w:r>
+        <w:t>-name</w:t>
+      </w:r>
+      <w:r>
+        <w:t xml:space="preserve">     </w:t>
+      </w:r>
+    </w:p>
+    <w:p>
+      <w:pPr>
+        <w:rPr>
+          <w:b/>
+          <w:bCs/>
+        </w:rPr>
+      </w:pPr>
+      <w:r>
+        <w:rPr>
+          <w:b/>
+          <w:bCs/>
+        </w:rPr>
+        <w:t>To load an image from tar file.</w:t>
       </w:r>
     </w:p>
     <w:p>
       <w:r>
         <w:lastRenderedPageBreak/>
-        <w:t>2</w:t>
-      </w:r>
-      <w:r>
-        <w:t>2</w:t>
-      </w:r>
-      <w:r>
-        <w:t>. docker save -o file.tar image</w:t>
-      </w:r>
-      <w:r>
-        <w:t>-</w:t>
-      </w:r>
-      <w:r>
-        <w:t>reponame: tag</w:t>
-      </w:r>
-      <w:r>
-        <w:t>-name</w:t>
-      </w:r>
-      <w:r>
-        <w:t xml:space="preserve">     </w:t>
-      </w:r>
-    </w:p>
-    <w:p>
-      <w:pPr>
-        <w:rPr>
-          <w:b/>
-          <w:bCs/>
-        </w:rPr>
-      </w:pPr>
-      <w:r>
-        <w:rPr>
-          <w:b/>
-          <w:bCs/>
-        </w:rPr>
-        <w:t>To load an image from tar file.</w:t>
-      </w:r>
-    </w:p>
-    <w:p>
-      <w:r>
         <w:t>2</w:t>
       </w:r>
       <w:r>
@@ -1685,7 +4187,6 @@
         <w:pStyle w:val="ListParagraph"/>
       </w:pPr>
       <w:r>
-        <w:lastRenderedPageBreak/>
         <w:t xml:space="preserve">           </w:t>
       </w:r>
       <w:r>
@@ -1716,6 +4217,7 @@
           <w:b/>
           <w:bCs/>
         </w:rPr>
+        <w:lastRenderedPageBreak/>
         <w:t>CMD</w:t>
       </w:r>
       <w:r>
@@ -2014,14 +4516,7 @@
           <w:b/>
           <w:bCs/>
         </w:rPr>
-        <w:t>Why Docker</w:t>
-      </w:r>
-      <w:r>
-        <w:rPr>
-          <w:b/>
-          <w:bCs/>
-        </w:rPr>
-        <w:t xml:space="preserve"> or what is the need. </w:t>
+        <w:t xml:space="preserve">Advantages of Docker. </w:t>
       </w:r>
     </w:p>
     <w:p>
@@ -2151,11 +4646,20 @@
           <w:bCs/>
         </w:rPr>
       </w:pPr>
-      <w:r>
-        <w:rPr>
-          <w:b/>
-          <w:bCs/>
-        </w:rPr>
+    </w:p>
+    <w:p>
+      <w:pPr>
+        <w:rPr>
+          <w:b/>
+          <w:bCs/>
+        </w:rPr>
+      </w:pPr>
+      <w:r>
+        <w:rPr>
+          <w:b/>
+          <w:bCs/>
+        </w:rPr>
+        <w:lastRenderedPageBreak/>
         <w:t>Docker vs VM</w:t>
       </w:r>
     </w:p>
@@ -2192,7 +4696,7 @@
                     <pic:cNvPicPr/>
                   </pic:nvPicPr>
                   <pic:blipFill>
-                    <a:blip r:embed="rId8" cstate="print">
+                    <a:blip r:embed="rId14" cstate="print">
                       <a:extLst>
                         <a:ext uri="{28A0092B-C50C-407E-A947-70E740481C1C}">
                           <a14:useLocalDpi xmlns:a14="http://schemas.microsoft.com/office/drawing/2010/main" val="0"/>
@@ -2242,6 +4746,56 @@
     </w:sectPr>
   </w:body>
 </w:document>
+</file>
+
+<file path=word/endnotes.xml><?xml version="1.0" encoding="utf-8"?>
+<w:endnotes xmlns:wpc="http://schemas.microsoft.com/office/word/2010/wordprocessingCanvas" xmlns:cx="http://schemas.microsoft.com/office/drawing/2014/chartex" xmlns:cx1="http://schemas.microsoft.com/office/drawing/2015/9/8/chartex" xmlns:cx2="http://schemas.microsoft.com/office/drawing/2015/10/21/chartex" xmlns:cx3="http://schemas.microsoft.com/office/drawing/2016/5/9/chartex" xmlns:cx4="http://schemas.microsoft.com/office/drawing/2016/5/10/chartex" xmlns:cx5="http://schemas.microsoft.com/office/drawing/2016/5/11/chartex" xmlns:cx6="http://schemas.microsoft.com/office/drawing/2016/5/12/chartex" xmlns:cx7="http://schemas.microsoft.com/office/drawing/2016/5/13/chartex" xmlns:cx8="http://schemas.microsoft.com/office/drawing/2016/5/14/chartex" xmlns:mc="http://schemas.openxmlformats.org/markup-compatibility/2006" xmlns:aink="http://schemas.microsoft.com/office/drawing/2016/ink" xmlns:am3d="http://schemas.microsoft.com/office/drawing/2017/model3d" xmlns:o="urn:schemas-microsoft-com:office:office" xmlns:oel="http://schemas.microsoft.com/office/2019/extlst" xmlns:r="http://schemas.openxmlformats.org/officeDocument/2006/relationships" xmlns:m="http://schemas.openxmlformats.org/officeDocument/2006/math" xmlns:v="urn:schemas-microsoft-com:vml" xmlns:wp14="http://schemas.microsoft.com/office/word/2010/wordprocessingDrawing" xmlns:wp="http://schemas.openxmlformats.org/drawingml/2006/wordprocessingDrawing" xmlns:w10="urn:schemas-microsoft-com:office:word" xmlns:w="http://schemas.openxmlformats.org/wordprocessingml/2006/main" xmlns:w14="http://schemas.microsoft.com/office/word/2010/wordml" xmlns:w15="http://schemas.microsoft.com/office/word/2012/wordml" xmlns:w16cex="http://schemas.microsoft.com/office/word/2018/wordml/cex" xmlns:w16cid="http://schemas.microsoft.com/office/word/2016/wordml/cid" xmlns:w16="http://schemas.microsoft.com/office/word/2018/wordml" xmlns:w16sdtdh="http://schemas.microsoft.com/office/word/2020/wordml/sdtdatahash" xmlns:w16se="http://schemas.microsoft.com/office/word/2015/wordml/symex" xmlns:wpg="http://schemas.microsoft.com/office/word/2010/wordprocessingGroup" xmlns:wpi="http://schemas.microsoft.com/office/word/2010/wordprocessingInk" xmlns:wne="http://schemas.microsoft.com/office/word/2006/wordml" xmlns:wps="http://schemas.microsoft.com/office/word/2010/wordprocessingShape" mc:Ignorable="w14 w15 w16se w16cid w16 w16cex w16sdtdh wp14">
+  <w:endnote w:type="separator" w:id="-1">
+    <w:p>
+      <w:pPr>
+        <w:spacing w:after="0" w:line="240" w:lineRule="auto"/>
+      </w:pPr>
+      <w:r>
+        <w:separator/>
+      </w:r>
+    </w:p>
+  </w:endnote>
+  <w:endnote w:type="continuationSeparator" w:id="0">
+    <w:p>
+      <w:pPr>
+        <w:spacing w:after="0" w:line="240" w:lineRule="auto"/>
+      </w:pPr>
+      <w:r>
+        <w:continuationSeparator/>
+      </w:r>
+    </w:p>
+  </w:endnote>
+</w:endnotes>
+</file>
+
+<file path=word/footnotes.xml><?xml version="1.0" encoding="utf-8"?>
+<w:footnotes xmlns:wpc="http://schemas.microsoft.com/office/word/2010/wordprocessingCanvas" xmlns:cx="http://schemas.microsoft.com/office/drawing/2014/chartex" xmlns:cx1="http://schemas.microsoft.com/office/drawing/2015/9/8/chartex" xmlns:cx2="http://schemas.microsoft.com/office/drawing/2015/10/21/chartex" xmlns:cx3="http://schemas.microsoft.com/office/drawing/2016/5/9/chartex" xmlns:cx4="http://schemas.microsoft.com/office/drawing/2016/5/10/chartex" xmlns:cx5="http://schemas.microsoft.com/office/drawing/2016/5/11/chartex" xmlns:cx6="http://schemas.microsoft.com/office/drawing/2016/5/12/chartex" xmlns:cx7="http://schemas.microsoft.com/office/drawing/2016/5/13/chartex" xmlns:cx8="http://schemas.microsoft.com/office/drawing/2016/5/14/chartex" xmlns:mc="http://schemas.openxmlformats.org/markup-compatibility/2006" xmlns:aink="http://schemas.microsoft.com/office/drawing/2016/ink" xmlns:am3d="http://schemas.microsoft.com/office/drawing/2017/model3d" xmlns:o="urn:schemas-microsoft-com:office:office" xmlns:oel="http://schemas.microsoft.com/office/2019/extlst" xmlns:r="http://schemas.openxmlformats.org/officeDocument/2006/relationships" xmlns:m="http://schemas.openxmlformats.org/officeDocument/2006/math" xmlns:v="urn:schemas-microsoft-com:vml" xmlns:wp14="http://schemas.microsoft.com/office/word/2010/wordprocessingDrawing" xmlns:wp="http://schemas.openxmlformats.org/drawingml/2006/wordprocessingDrawing" xmlns:w10="urn:schemas-microsoft-com:office:word" xmlns:w="http://schemas.openxmlformats.org/wordprocessingml/2006/main" xmlns:w14="http://schemas.microsoft.com/office/word/2010/wordml" xmlns:w15="http://schemas.microsoft.com/office/word/2012/wordml" xmlns:w16cex="http://schemas.microsoft.com/office/word/2018/wordml/cex" xmlns:w16cid="http://schemas.microsoft.com/office/word/2016/wordml/cid" xmlns:w16="http://schemas.microsoft.com/office/word/2018/wordml" xmlns:w16sdtdh="http://schemas.microsoft.com/office/word/2020/wordml/sdtdatahash" xmlns:w16se="http://schemas.microsoft.com/office/word/2015/wordml/symex" xmlns:wpg="http://schemas.microsoft.com/office/word/2010/wordprocessingGroup" xmlns:wpi="http://schemas.microsoft.com/office/word/2010/wordprocessingInk" xmlns:wne="http://schemas.microsoft.com/office/word/2006/wordml" xmlns:wps="http://schemas.microsoft.com/office/word/2010/wordprocessingShape" mc:Ignorable="w14 w15 w16se w16cid w16 w16cex w16sdtdh wp14">
+  <w:footnote w:type="separator" w:id="-1">
+    <w:p>
+      <w:pPr>
+        <w:spacing w:after="0" w:line="240" w:lineRule="auto"/>
+      </w:pPr>
+      <w:r>
+        <w:separator/>
+      </w:r>
+    </w:p>
+  </w:footnote>
+  <w:footnote w:type="continuationSeparator" w:id="0">
+    <w:p>
+      <w:pPr>
+        <w:spacing w:after="0" w:line="240" w:lineRule="auto"/>
+      </w:pPr>
+      <w:r>
+        <w:continuationSeparator/>
+      </w:r>
+    </w:p>
+  </w:footnote>
+</w:footnotes>
 </file>
 
 <file path=word/numbering.xml><?xml version="1.0" encoding="utf-8"?>
@@ -2881,6 +5435,50 @@
       <w:spacing w:after="0" w:line="240" w:lineRule="auto"/>
     </w:pPr>
   </w:style>
+  <w:style w:type="paragraph" w:styleId="Header">
+    <w:name w:val="header"/>
+    <w:basedOn w:val="Normal"/>
+    <w:link w:val="HeaderChar"/>
+    <w:uiPriority w:val="99"/>
+    <w:unhideWhenUsed/>
+    <w:rsid w:val="004240DF"/>
+    <w:pPr>
+      <w:tabs>
+        <w:tab w:val="center" w:pos="4513"/>
+        <w:tab w:val="right" w:pos="9026"/>
+      </w:tabs>
+      <w:spacing w:after="0" w:line="240" w:lineRule="auto"/>
+    </w:pPr>
+  </w:style>
+  <w:style w:type="character" w:customStyle="1" w:styleId="HeaderChar">
+    <w:name w:val="Header Char"/>
+    <w:basedOn w:val="DefaultParagraphFont"/>
+    <w:link w:val="Header"/>
+    <w:uiPriority w:val="99"/>
+    <w:rsid w:val="004240DF"/>
+  </w:style>
+  <w:style w:type="paragraph" w:styleId="Footer">
+    <w:name w:val="footer"/>
+    <w:basedOn w:val="Normal"/>
+    <w:link w:val="FooterChar"/>
+    <w:uiPriority w:val="99"/>
+    <w:unhideWhenUsed/>
+    <w:rsid w:val="004240DF"/>
+    <w:pPr>
+      <w:tabs>
+        <w:tab w:val="center" w:pos="4513"/>
+        <w:tab w:val="right" w:pos="9026"/>
+      </w:tabs>
+      <w:spacing w:after="0" w:line="240" w:lineRule="auto"/>
+    </w:pPr>
+  </w:style>
+  <w:style w:type="character" w:customStyle="1" w:styleId="FooterChar">
+    <w:name w:val="Footer Char"/>
+    <w:basedOn w:val="DefaultParagraphFont"/>
+    <w:link w:val="Footer"/>
+    <w:uiPriority w:val="99"/>
+    <w:rsid w:val="004240DF"/>
+  </w:style>
 </w:styles>
 </file>
 

</xml_diff>